<commit_message>
update bai tap 17
</commit_message>
<xml_diff>
--- a/Day17_PhpMyadmin_MySQL_Overview/Bai_tap_ve_nha_MySQL/Bai_tap_ve_nha_ngay_17.docx
+++ b/Day17_PhpMyadmin_MySQL_Overview/Bai_tap_ve_nha_MySQL/Bai_tap_ve_nha_ngay_17.docx
@@ -14,75 +14,9 @@
           <w:b/>
         </w:rPr>
       </w:pPr>
-      <w:proofErr w:type="spellStart"/>
-      <w:r>
-        <w:t>Xây</w:t>
-      </w:r>
-      <w:proofErr w:type="spellEnd"/>
-      <w:r>
-        <w:t xml:space="preserve"> </w:t>
-      </w:r>
-      <w:proofErr w:type="spellStart"/>
-      <w:r>
-        <w:t>dựng</w:t>
-      </w:r>
-      <w:proofErr w:type="spellEnd"/>
-      <w:r>
-        <w:t xml:space="preserve"> CSDL </w:t>
-      </w:r>
-      <w:proofErr w:type="spellStart"/>
-      <w:r>
-        <w:t>với</w:t>
-      </w:r>
-      <w:proofErr w:type="spellEnd"/>
-      <w:r>
-        <w:t xml:space="preserve"> </w:t>
-      </w:r>
-      <w:proofErr w:type="spellStart"/>
-      <w:r>
-        <w:t>sơ</w:t>
-      </w:r>
-      <w:proofErr w:type="spellEnd"/>
-      <w:r>
-        <w:t xml:space="preserve"> </w:t>
-      </w:r>
-      <w:proofErr w:type="spellStart"/>
-      <w:r>
-        <w:t>đồ</w:t>
-      </w:r>
-      <w:proofErr w:type="spellEnd"/>
-      <w:r>
-        <w:t xml:space="preserve"> </w:t>
-      </w:r>
-      <w:proofErr w:type="spellStart"/>
-      <w:r>
-        <w:t>quan</w:t>
-      </w:r>
-      <w:proofErr w:type="spellEnd"/>
-      <w:r>
-        <w:t xml:space="preserve"> </w:t>
-      </w:r>
-      <w:proofErr w:type="spellStart"/>
-      <w:r>
-        <w:t>hệ</w:t>
-      </w:r>
-      <w:proofErr w:type="spellEnd"/>
-      <w:r>
-        <w:t xml:space="preserve"> </w:t>
-      </w:r>
-      <w:proofErr w:type="spellStart"/>
-      <w:r>
-        <w:t>như</w:t>
-      </w:r>
-      <w:proofErr w:type="spellEnd"/>
-      <w:r>
-        <w:t xml:space="preserve"> </w:t>
-      </w:r>
-      <w:proofErr w:type="spellStart"/>
-      <w:r>
-        <w:t>sau</w:t>
-      </w:r>
-      <w:proofErr w:type="spellEnd"/>
+      <w:r>
+        <w:t>Xây dựng CSDL với sơ đồ quan hệ như sau</w:t>
+      </w:r>
       <w:r>
         <w:t>:</w:t>
       </w:r>
@@ -175,33 +109,11 @@
           <w:b/>
         </w:rPr>
       </w:pPr>
-      <w:proofErr w:type="spellStart"/>
       <w:r>
         <w:rPr>
           <w:b/>
         </w:rPr>
-        <w:t>Yêu</w:t>
-      </w:r>
-      <w:proofErr w:type="spellEnd"/>
-      <w:r>
-        <w:rPr>
-          <w:b/>
-        </w:rPr>
-        <w:t xml:space="preserve"> </w:t>
-      </w:r>
-      <w:proofErr w:type="spellStart"/>
-      <w:r>
-        <w:rPr>
-          <w:b/>
-        </w:rPr>
-        <w:t>cầu</w:t>
-      </w:r>
-      <w:proofErr w:type="spellEnd"/>
-      <w:r>
-        <w:rPr>
-          <w:b/>
-        </w:rPr>
-        <w:t>:</w:t>
+        <w:t>Yêu cầu:</w:t>
       </w:r>
     </w:p>
     <w:p>
@@ -214,91 +126,12 @@
         <w:spacing w:line="360" w:lineRule="auto"/>
         <w:ind w:left="1440"/>
       </w:pPr>
-      <w:proofErr w:type="spellStart"/>
-      <w:r>
-        <w:t>Sử</w:t>
-      </w:r>
-      <w:proofErr w:type="spellEnd"/>
-      <w:r>
-        <w:t xml:space="preserve"> </w:t>
-      </w:r>
-      <w:proofErr w:type="spellStart"/>
-      <w:r>
-        <w:t>dụng</w:t>
-      </w:r>
-      <w:proofErr w:type="spellEnd"/>
-      <w:r>
-        <w:t xml:space="preserve"> </w:t>
-      </w:r>
-      <w:proofErr w:type="spellStart"/>
-      <w:r>
-        <w:t>câu</w:t>
-      </w:r>
-      <w:proofErr w:type="spellEnd"/>
-      <w:r>
-        <w:t xml:space="preserve"> </w:t>
-      </w:r>
-      <w:proofErr w:type="spellStart"/>
-      <w:r>
-        <w:t>lệnh</w:t>
-      </w:r>
-      <w:proofErr w:type="spellEnd"/>
-      <w:r>
-        <w:t xml:space="preserve"> SQL </w:t>
-      </w:r>
-      <w:proofErr w:type="spellStart"/>
-      <w:r>
-        <w:t>để</w:t>
-      </w:r>
-      <w:proofErr w:type="spellEnd"/>
-      <w:r>
-        <w:t xml:space="preserve"> </w:t>
-      </w:r>
-      <w:proofErr w:type="spellStart"/>
-      <w:r>
-        <w:t>tạo</w:t>
-      </w:r>
-      <w:proofErr w:type="spellEnd"/>
-      <w:r>
-        <w:t xml:space="preserve"> CSDL, tables, </w:t>
-      </w:r>
-      <w:proofErr w:type="spellStart"/>
-      <w:r>
-        <w:t>các</w:t>
-      </w:r>
-      <w:proofErr w:type="spellEnd"/>
-      <w:r>
-        <w:t xml:space="preserve"> field </w:t>
-      </w:r>
-      <w:proofErr w:type="spellStart"/>
-      <w:r>
-        <w:t>theo</w:t>
-      </w:r>
-      <w:proofErr w:type="spellEnd"/>
-      <w:r>
-        <w:t xml:space="preserve"> </w:t>
-      </w:r>
-      <w:proofErr w:type="spellStart"/>
-      <w:r>
-        <w:t>sơ</w:t>
-      </w:r>
-      <w:proofErr w:type="spellEnd"/>
-      <w:r>
-        <w:t xml:space="preserve"> </w:t>
-      </w:r>
-      <w:proofErr w:type="spellStart"/>
-      <w:r>
-        <w:t>đồ</w:t>
-      </w:r>
-      <w:proofErr w:type="spellEnd"/>
-      <w:r>
-        <w:t xml:space="preserve"> </w:t>
-      </w:r>
-      <w:proofErr w:type="spellStart"/>
-      <w:r>
-        <w:t>trên</w:t>
-      </w:r>
-      <w:proofErr w:type="spellEnd"/>
+      <w:r>
+        <w:t xml:space="preserve">Sử dụng câu lệnh SQL để tạo CSDL, tables, các field theo </w:t>
+      </w:r>
+      <w:r>
+        <w:t>sơ đồ trên</w:t>
+      </w:r>
     </w:p>
     <w:p>
       <w:pPr>
@@ -310,141 +143,16 @@
         <w:spacing w:line="360" w:lineRule="auto"/>
         <w:ind w:left="1440"/>
       </w:pPr>
-      <w:proofErr w:type="spellStart"/>
-      <w:r>
-        <w:t>Các</w:t>
-      </w:r>
-      <w:proofErr w:type="spellEnd"/>
-      <w:r>
-        <w:t xml:space="preserve"> field </w:t>
-      </w:r>
-      <w:proofErr w:type="spellStart"/>
-      <w:r>
-        <w:t>đầu</w:t>
-      </w:r>
-      <w:proofErr w:type="spellEnd"/>
-      <w:r>
-        <w:t xml:space="preserve"> </w:t>
-      </w:r>
-      <w:proofErr w:type="spellStart"/>
-      <w:r>
-        <w:t>tiên</w:t>
-      </w:r>
-      <w:proofErr w:type="spellEnd"/>
-      <w:r>
-        <w:t xml:space="preserve"> </w:t>
-      </w:r>
-      <w:proofErr w:type="spellStart"/>
-      <w:r>
-        <w:t>của</w:t>
-      </w:r>
-      <w:proofErr w:type="spellEnd"/>
-      <w:r>
-        <w:t xml:space="preserve"> </w:t>
-      </w:r>
-      <w:proofErr w:type="spellStart"/>
-      <w:r>
-        <w:t>mỗi</w:t>
-      </w:r>
-      <w:proofErr w:type="spellEnd"/>
-      <w:r>
-        <w:t xml:space="preserve"> </w:t>
-      </w:r>
-      <w:proofErr w:type="spellStart"/>
-      <w:r>
-        <w:t>bảng</w:t>
-      </w:r>
-      <w:proofErr w:type="spellEnd"/>
-      <w:r>
-        <w:t xml:space="preserve"> </w:t>
-      </w:r>
-      <w:proofErr w:type="spellStart"/>
-      <w:r>
-        <w:t>sẽ</w:t>
-      </w:r>
-      <w:proofErr w:type="spellEnd"/>
-      <w:r>
-        <w:t xml:space="preserve"> </w:t>
-      </w:r>
-      <w:proofErr w:type="spellStart"/>
-      <w:r>
-        <w:t>là</w:t>
-      </w:r>
-      <w:proofErr w:type="spellEnd"/>
-      <w:r>
-        <w:t xml:space="preserve"> </w:t>
-      </w:r>
-      <w:proofErr w:type="spellStart"/>
-      <w:r>
-        <w:t>khóa</w:t>
-      </w:r>
-      <w:proofErr w:type="spellEnd"/>
-      <w:r>
-        <w:t xml:space="preserve"> </w:t>
-      </w:r>
-      <w:proofErr w:type="spellStart"/>
-      <w:r>
-        <w:t>chính</w:t>
-      </w:r>
-      <w:proofErr w:type="spellEnd"/>
-      <w:r>
-        <w:t xml:space="preserve">, </w:t>
-      </w:r>
-      <w:proofErr w:type="spellStart"/>
-      <w:r>
-        <w:t>tự</w:t>
-      </w:r>
-      <w:proofErr w:type="spellEnd"/>
-      <w:r>
-        <w:t xml:space="preserve"> </w:t>
-      </w:r>
-      <w:proofErr w:type="spellStart"/>
-      <w:r>
-        <w:t>động</w:t>
-      </w:r>
-      <w:proofErr w:type="spellEnd"/>
-      <w:r>
-        <w:t xml:space="preserve"> </w:t>
-      </w:r>
-      <w:proofErr w:type="spellStart"/>
-      <w:r>
-        <w:t>tăng</w:t>
-      </w:r>
-      <w:proofErr w:type="spellEnd"/>
-      <w:r>
-        <w:t xml:space="preserve">, </w:t>
-      </w:r>
-      <w:proofErr w:type="spellStart"/>
-      <w:r>
-        <w:t>và</w:t>
-      </w:r>
-      <w:proofErr w:type="spellEnd"/>
-      <w:r>
-        <w:t xml:space="preserve"> </w:t>
-      </w:r>
-      <w:proofErr w:type="spellStart"/>
-      <w:r>
-        <w:t>không</w:t>
-      </w:r>
-      <w:proofErr w:type="spellEnd"/>
-      <w:r>
-        <w:t xml:space="preserve"> </w:t>
-      </w:r>
-      <w:proofErr w:type="spellStart"/>
-      <w:r>
-        <w:t>cho</w:t>
-      </w:r>
-      <w:proofErr w:type="spellEnd"/>
-      <w:r>
-        <w:t xml:space="preserve"> </w:t>
-      </w:r>
-      <w:proofErr w:type="spellStart"/>
-      <w:r>
-        <w:t>phép</w:t>
-      </w:r>
-      <w:proofErr w:type="spellEnd"/>
-      <w:r>
-        <w:t xml:space="preserve"> null</w:t>
+      <w:r>
+        <w:t xml:space="preserve">Các field đầu tiên của mỗi bảng sẽ là khóa chính, tự động </w:t>
+      </w:r>
+      <w:r>
+        <w:t>tăng nếu kiểu dữ liệu là số</w:t>
+      </w:r>
+      <w:bookmarkStart w:id="0" w:name="_GoBack"/>
+      <w:bookmarkEnd w:id="0"/>
+      <w:r>
+        <w:t>, và không cho phép null</w:t>
       </w:r>
     </w:p>
     <w:p>
@@ -457,85 +165,8 @@
         <w:spacing w:line="360" w:lineRule="auto"/>
         <w:ind w:left="1440"/>
       </w:pPr>
-      <w:proofErr w:type="spellStart"/>
-      <w:r>
-        <w:t>Các</w:t>
-      </w:r>
-      <w:proofErr w:type="spellEnd"/>
-      <w:r>
-        <w:t xml:space="preserve"> field </w:t>
-      </w:r>
-      <w:proofErr w:type="spellStart"/>
-      <w:r>
-        <w:t>không</w:t>
-      </w:r>
-      <w:proofErr w:type="spellEnd"/>
-      <w:r>
-        <w:t xml:space="preserve"> </w:t>
-      </w:r>
-      <w:proofErr w:type="spellStart"/>
-      <w:r>
-        <w:t>phải</w:t>
-      </w:r>
-      <w:proofErr w:type="spellEnd"/>
-      <w:r>
-        <w:t xml:space="preserve"> </w:t>
-      </w:r>
-      <w:proofErr w:type="spellStart"/>
-      <w:r>
-        <w:t>khóa</w:t>
-      </w:r>
-      <w:proofErr w:type="spellEnd"/>
-      <w:r>
-        <w:t xml:space="preserve"> </w:t>
-      </w:r>
-      <w:proofErr w:type="spellStart"/>
-      <w:r>
-        <w:t>chính</w:t>
-      </w:r>
-      <w:proofErr w:type="spellEnd"/>
-      <w:r>
-        <w:t xml:space="preserve"> </w:t>
-      </w:r>
-      <w:proofErr w:type="spellStart"/>
-      <w:r>
-        <w:t>thì</w:t>
-      </w:r>
-      <w:proofErr w:type="spellEnd"/>
-      <w:r>
-        <w:t xml:space="preserve"> </w:t>
-      </w:r>
-      <w:proofErr w:type="spellStart"/>
-      <w:r>
-        <w:t>có</w:t>
-      </w:r>
-      <w:proofErr w:type="spellEnd"/>
-      <w:r>
-        <w:t xml:space="preserve"> </w:t>
-      </w:r>
-      <w:proofErr w:type="spellStart"/>
-      <w:r>
-        <w:t>thể</w:t>
-      </w:r>
-      <w:proofErr w:type="spellEnd"/>
-      <w:r>
-        <w:t xml:space="preserve"> </w:t>
-      </w:r>
-      <w:proofErr w:type="spellStart"/>
-      <w:r>
-        <w:t>cho</w:t>
-      </w:r>
-      <w:proofErr w:type="spellEnd"/>
-      <w:r>
-        <w:t xml:space="preserve"> </w:t>
-      </w:r>
-      <w:proofErr w:type="spellStart"/>
-      <w:r>
-        <w:t>phép</w:t>
-      </w:r>
-      <w:proofErr w:type="spellEnd"/>
-      <w:r>
-        <w:t xml:space="preserve"> null</w:t>
+      <w:r>
+        <w:t>Các field không phải khóa chính thì có thể cho phép null</w:t>
       </w:r>
     </w:p>
     <w:p>
@@ -548,87 +179,21 @@
         <w:spacing w:line="360" w:lineRule="auto"/>
         <w:ind w:left="1440"/>
       </w:pPr>
-      <w:proofErr w:type="spellStart"/>
-      <w:r>
-        <w:t>Tên</w:t>
-      </w:r>
-      <w:proofErr w:type="spellEnd"/>
-      <w:r>
-        <w:t xml:space="preserve"> CSDL</w:t>
-      </w:r>
-      <w:r>
-        <w:t xml:space="preserve"> </w:t>
-      </w:r>
-      <w:proofErr w:type="spellStart"/>
-      <w:r>
-        <w:t>sau</w:t>
-      </w:r>
-      <w:proofErr w:type="spellEnd"/>
-      <w:r>
-        <w:t xml:space="preserve"> </w:t>
-      </w:r>
-      <w:proofErr w:type="spellStart"/>
-      <w:r>
-        <w:t>khi</w:t>
-      </w:r>
-      <w:proofErr w:type="spellEnd"/>
-      <w:r>
-        <w:t xml:space="preserve"> </w:t>
-      </w:r>
-      <w:proofErr w:type="spellStart"/>
-      <w:r>
-        <w:t>tạo</w:t>
-      </w:r>
-      <w:proofErr w:type="spellEnd"/>
-      <w:r>
-        <w:t xml:space="preserve"> </w:t>
-      </w:r>
-      <w:proofErr w:type="spellStart"/>
-      <w:r>
-        <w:t>sẽ</w:t>
-      </w:r>
-      <w:proofErr w:type="spellEnd"/>
-      <w:r>
-        <w:t xml:space="preserve"> </w:t>
-      </w:r>
-      <w:proofErr w:type="spellStart"/>
-      <w:r>
-        <w:t>có</w:t>
-      </w:r>
-      <w:proofErr w:type="spellEnd"/>
-      <w:r>
-        <w:t xml:space="preserve"> </w:t>
-      </w:r>
-      <w:proofErr w:type="spellStart"/>
-      <w:r>
-        <w:t>dạng</w:t>
-      </w:r>
-      <w:proofErr w:type="spellEnd"/>
-      <w:r>
-        <w:t xml:space="preserve"> database_&lt;</w:t>
-      </w:r>
-      <w:proofErr w:type="spellStart"/>
-      <w:r>
-        <w:t>myName</w:t>
-      </w:r>
-      <w:proofErr w:type="spellEnd"/>
-      <w:r>
-        <w:t xml:space="preserve">&gt;, </w:t>
+      <w:r>
+        <w:t>Tên CSDL</w:t>
+      </w:r>
+      <w:r>
+        <w:t xml:space="preserve"> sau khi tạo</w:t>
+      </w:r>
+      <w:r>
+        <w:t xml:space="preserve"> sẽ có dạng database_&lt;myName&gt;, </w:t>
       </w:r>
       <w:r>
         <w:rPr>
           <w:b/>
         </w:rPr>
-        <w:t xml:space="preserve">VD: </w:t>
-      </w:r>
-      <w:proofErr w:type="spellStart"/>
-      <w:r>
-        <w:rPr>
-          <w:b/>
-        </w:rPr>
-        <w:t>database_nvmanh</w:t>
-      </w:r>
-      <w:proofErr w:type="spellEnd"/>
+        <w:t>VD: database_nvmanh</w:t>
+      </w:r>
     </w:p>
     <w:p>
       <w:pPr>
@@ -640,59 +205,15 @@
         <w:spacing w:line="360" w:lineRule="auto"/>
         <w:ind w:left="1440"/>
       </w:pPr>
-      <w:proofErr w:type="spellStart"/>
-      <w:r>
-        <w:t>Nội</w:t>
-      </w:r>
-      <w:proofErr w:type="spellEnd"/>
-      <w:r>
-        <w:t xml:space="preserve"> dung </w:t>
-      </w:r>
-      <w:proofErr w:type="spellStart"/>
-      <w:r>
-        <w:t>nộp</w:t>
-      </w:r>
-      <w:proofErr w:type="spellEnd"/>
-      <w:r>
-        <w:t xml:space="preserve"> </w:t>
-      </w:r>
-      <w:proofErr w:type="spellStart"/>
-      <w:r>
-        <w:t>bài</w:t>
-      </w:r>
-      <w:proofErr w:type="spellEnd"/>
-      <w:r>
-        <w:t xml:space="preserve"> </w:t>
-      </w:r>
-      <w:proofErr w:type="spellStart"/>
-      <w:r>
-        <w:t>sẽ</w:t>
-      </w:r>
-      <w:proofErr w:type="spellEnd"/>
-      <w:r>
-        <w:t xml:space="preserve"> </w:t>
-      </w:r>
-      <w:proofErr w:type="spellStart"/>
-      <w:r>
-        <w:t>có</w:t>
-      </w:r>
-      <w:proofErr w:type="spellEnd"/>
-      <w:r>
-        <w:t xml:space="preserve"> </w:t>
-      </w:r>
-      <w:proofErr w:type="spellStart"/>
-      <w:r>
-        <w:t>dạng</w:t>
-      </w:r>
-      <w:proofErr w:type="spellEnd"/>
-      <w:r>
-        <w:t xml:space="preserve"> </w:t>
-      </w:r>
-      <w:proofErr w:type="spellStart"/>
-      <w:r>
-        <w:t>sau</w:t>
-      </w:r>
-      <w:proofErr w:type="spellEnd"/>
+      <w:r>
+        <w:t>Nội dung nộp</w:t>
+      </w:r>
+      <w:r>
+        <w:t xml:space="preserve"> bài</w:t>
+      </w:r>
+      <w:r>
+        <w:t xml:space="preserve"> sẽ có dạng sau</w:t>
+      </w:r>
       <w:r>
         <w:t>:</w:t>
       </w:r>
@@ -706,19 +227,11 @@
           <w:b/>
         </w:rPr>
       </w:pPr>
-      <w:proofErr w:type="spellStart"/>
       <w:r>
         <w:rPr>
           <w:b/>
         </w:rPr>
-        <w:t>Tạo</w:t>
-      </w:r>
-      <w:proofErr w:type="spellEnd"/>
-      <w:r>
-        <w:rPr>
-          <w:b/>
-        </w:rPr>
-        <w:t xml:space="preserve"> database: </w:t>
+        <w:t xml:space="preserve">Tạo database: </w:t>
       </w:r>
     </w:p>
     <w:p>
@@ -728,31 +241,7 @@
         <w:ind w:left="1440"/>
       </w:pPr>
       <w:r>
-        <w:t>&lt;</w:t>
-      </w:r>
-      <w:proofErr w:type="spellStart"/>
-      <w:r>
-        <w:t>câu</w:t>
-      </w:r>
-      <w:proofErr w:type="spellEnd"/>
-      <w:r>
-        <w:t>-</w:t>
-      </w:r>
-      <w:proofErr w:type="spellStart"/>
-      <w:r>
-        <w:t>lệnh</w:t>
-      </w:r>
-      <w:proofErr w:type="spellEnd"/>
-      <w:r>
-        <w:t>-</w:t>
-      </w:r>
-      <w:proofErr w:type="spellStart"/>
-      <w:r>
-        <w:t>tạo</w:t>
-      </w:r>
-      <w:proofErr w:type="spellEnd"/>
-      <w:r>
-        <w:t>-database&gt;</w:t>
+        <w:t>&lt;câu-lệnh-tạo-database&gt;</w:t>
       </w:r>
     </w:p>
     <w:p>
@@ -764,47 +253,11 @@
           <w:b/>
         </w:rPr>
       </w:pPr>
-      <w:proofErr w:type="spellStart"/>
       <w:r>
         <w:rPr>
           <w:b/>
         </w:rPr>
-        <w:t>Tạo</w:t>
-      </w:r>
-      <w:proofErr w:type="spellEnd"/>
-      <w:r>
-        <w:rPr>
-          <w:b/>
-        </w:rPr>
-        <w:t xml:space="preserve"> </w:t>
-      </w:r>
-      <w:proofErr w:type="spellStart"/>
-      <w:r>
-        <w:rPr>
-          <w:b/>
-        </w:rPr>
-        <w:t>các</w:t>
-      </w:r>
-      <w:proofErr w:type="spellEnd"/>
-      <w:r>
-        <w:rPr>
-          <w:b/>
-        </w:rPr>
-        <w:t xml:space="preserve"> </w:t>
-      </w:r>
-      <w:proofErr w:type="spellStart"/>
-      <w:r>
-        <w:rPr>
-          <w:b/>
-        </w:rPr>
-        <w:t>bảng</w:t>
-      </w:r>
-      <w:proofErr w:type="spellEnd"/>
-      <w:r>
-        <w:rPr>
-          <w:b/>
-        </w:rPr>
-        <w:t>:</w:t>
+        <w:t>Tạo các bảng:</w:t>
       </w:r>
     </w:p>
     <w:p>
@@ -820,33 +273,11 @@
           <w:b/>
         </w:rPr>
       </w:pPr>
-      <w:proofErr w:type="spellStart"/>
       <w:r>
         <w:rPr>
           <w:b/>
         </w:rPr>
-        <w:t>Tạo</w:t>
-      </w:r>
-      <w:proofErr w:type="spellEnd"/>
-      <w:r>
-        <w:rPr>
-          <w:b/>
-        </w:rPr>
-        <w:t xml:space="preserve"> </w:t>
-      </w:r>
-      <w:proofErr w:type="spellStart"/>
-      <w:r>
-        <w:rPr>
-          <w:b/>
-        </w:rPr>
-        <w:t>bảng</w:t>
-      </w:r>
-      <w:proofErr w:type="spellEnd"/>
-      <w:r>
-        <w:rPr>
-          <w:b/>
-        </w:rPr>
-        <w:t xml:space="preserve"> salaries:</w:t>
+        <w:t>Tạo bảng salaries:</w:t>
       </w:r>
     </w:p>
     <w:p>
@@ -862,14 +293,7 @@
         <w:rPr>
           <w:b/>
         </w:rPr>
-        <w:t>&lt;</w:t>
-      </w:r>
-      <w:proofErr w:type="spellStart"/>
-      <w:r>
-        <w:rPr>
-          <w:b/>
-        </w:rPr>
-        <w:t>câu-lệnh-tạo</w:t>
+        <w:t>&lt;câu-lệnh-tạo</w:t>
       </w:r>
       <w:r>
         <w:rPr>
@@ -877,7 +301,6 @@
         </w:rPr>
         <w:t>-bảng</w:t>
       </w:r>
-      <w:proofErr w:type="spellEnd"/>
       <w:r>
         <w:rPr>
           <w:b/>
@@ -898,27 +321,8 @@
         <w:rPr>
           <w:b/>
         </w:rPr>
-        <w:t>VD: CREATE TABE salaries(&lt;</w:t>
-      </w:r>
-      <w:proofErr w:type="spellStart"/>
-      <w:r>
-        <w:rPr>
-          <w:b/>
-        </w:rPr>
-        <w:t>các</w:t>
-      </w:r>
-      <w:proofErr w:type="spellEnd"/>
-      <w:r>
-        <w:rPr>
-          <w:b/>
-        </w:rPr>
-        <w:t>-field&gt;</w:t>
-      </w:r>
-      <w:r>
-        <w:rPr>
-          <w:b/>
-        </w:rPr>
-        <w:t>)</w:t>
+        <w:lastRenderedPageBreak/>
+        <w:t>VD: CREATE TABE salaries(&lt;các-field&gt;)</w:t>
       </w:r>
     </w:p>
     <w:p>
@@ -933,7 +337,6 @@
         <w:rPr>
           <w:b/>
         </w:rPr>
-        <w:lastRenderedPageBreak/>
         <w:tab/>
       </w:r>
     </w:p>
@@ -953,150 +356,18 @@
         <w:spacing w:line="360" w:lineRule="auto"/>
         <w:ind w:left="1440"/>
       </w:pPr>
-      <w:proofErr w:type="spellStart"/>
-      <w:r>
-        <w:t>Khi</w:t>
-      </w:r>
-      <w:proofErr w:type="spellEnd"/>
-      <w:r>
-        <w:t xml:space="preserve"> </w:t>
-      </w:r>
-      <w:proofErr w:type="spellStart"/>
-      <w:r>
-        <w:t>nộp</w:t>
-      </w:r>
-      <w:proofErr w:type="spellEnd"/>
-      <w:r>
-        <w:t xml:space="preserve"> </w:t>
-      </w:r>
-      <w:proofErr w:type="spellStart"/>
-      <w:r>
-        <w:t>bài</w:t>
-      </w:r>
-      <w:proofErr w:type="spellEnd"/>
-      <w:r>
-        <w:t xml:space="preserve"> </w:t>
-      </w:r>
-      <w:proofErr w:type="spellStart"/>
-      <w:r>
-        <w:t>cần</w:t>
-      </w:r>
-      <w:proofErr w:type="spellEnd"/>
-      <w:r>
-        <w:t xml:space="preserve"> export database</w:t>
-      </w:r>
-      <w:r>
-        <w:t xml:space="preserve"> </w:t>
-      </w:r>
-      <w:proofErr w:type="spellStart"/>
-      <w:r>
-        <w:t>bạn</w:t>
-      </w:r>
-      <w:proofErr w:type="spellEnd"/>
-      <w:r>
-        <w:t xml:space="preserve"> </w:t>
-      </w:r>
-      <w:proofErr w:type="spellStart"/>
-      <w:r>
-        <w:t>vừa</w:t>
-      </w:r>
-      <w:proofErr w:type="spellEnd"/>
-      <w:r>
-        <w:t xml:space="preserve"> </w:t>
-      </w:r>
-      <w:proofErr w:type="spellStart"/>
-      <w:r>
-        <w:t>tạo</w:t>
-      </w:r>
-      <w:proofErr w:type="spellEnd"/>
-      <w:r>
-        <w:t xml:space="preserve"> </w:t>
-      </w:r>
-      <w:proofErr w:type="spellStart"/>
-      <w:r>
-        <w:t>sử</w:t>
-      </w:r>
-      <w:proofErr w:type="spellEnd"/>
-      <w:r>
-        <w:t xml:space="preserve"> </w:t>
-      </w:r>
-      <w:proofErr w:type="spellStart"/>
-      <w:r>
-        <w:t>dụng</w:t>
-      </w:r>
-      <w:proofErr w:type="spellEnd"/>
-      <w:r>
-        <w:t xml:space="preserve"> </w:t>
-      </w:r>
-      <w:proofErr w:type="spellStart"/>
-      <w:r>
-        <w:t>giao</w:t>
-      </w:r>
-      <w:proofErr w:type="spellEnd"/>
-      <w:r>
-        <w:t xml:space="preserve"> </w:t>
-      </w:r>
-      <w:proofErr w:type="spellStart"/>
-      <w:r>
-        <w:t>diện</w:t>
-      </w:r>
-      <w:proofErr w:type="spellEnd"/>
-      <w:r>
-        <w:t xml:space="preserve"> </w:t>
-      </w:r>
-      <w:proofErr w:type="spellStart"/>
-      <w:r>
-        <w:t>PHPMyadmin</w:t>
-      </w:r>
-      <w:proofErr w:type="spellEnd"/>
-      <w:r>
-        <w:t xml:space="preserve"> </w:t>
-      </w:r>
-      <w:proofErr w:type="spellStart"/>
-      <w:r>
-        <w:t>và</w:t>
-      </w:r>
-      <w:proofErr w:type="spellEnd"/>
-      <w:r>
-        <w:t xml:space="preserve"> </w:t>
-      </w:r>
-      <w:proofErr w:type="spellStart"/>
-      <w:r>
-        <w:t>đính</w:t>
-      </w:r>
-      <w:proofErr w:type="spellEnd"/>
-      <w:r>
-        <w:t xml:space="preserve"> </w:t>
-      </w:r>
-      <w:proofErr w:type="spellStart"/>
-      <w:r>
-        <w:t>kèm</w:t>
-      </w:r>
-      <w:proofErr w:type="spellEnd"/>
-      <w:r>
-        <w:t xml:space="preserve"> </w:t>
-      </w:r>
-      <w:proofErr w:type="spellStart"/>
-      <w:r>
-        <w:t>vào</w:t>
-      </w:r>
-      <w:proofErr w:type="spellEnd"/>
-      <w:r>
-        <w:t xml:space="preserve"> </w:t>
-      </w:r>
-      <w:proofErr w:type="spellStart"/>
-      <w:r>
-        <w:t>bài</w:t>
-      </w:r>
-      <w:proofErr w:type="spellEnd"/>
-      <w:r>
-        <w:t xml:space="preserve"> </w:t>
-      </w:r>
-      <w:proofErr w:type="spellStart"/>
-      <w:r>
-        <w:t>tập</w:t>
-      </w:r>
-      <w:proofErr w:type="spellEnd"/>
+      <w:r>
+        <w:t>Khi nộp bài cần export database</w:t>
+      </w:r>
+      <w:r>
+        <w:t xml:space="preserve"> bạn vừa tạo</w:t>
+      </w:r>
+      <w:r>
+        <w:t xml:space="preserve"> sử dụng giao diện PHPMyadmin</w:t>
+      </w:r>
+      <w:r>
+        <w:t xml:space="preserve"> và đính kèm vào bài tập</w:t>
+      </w:r>
     </w:p>
     <w:p>
       <w:pPr>
@@ -1112,216 +383,26 @@
         </w:numPr>
         <w:spacing w:line="360" w:lineRule="auto"/>
       </w:pPr>
-      <w:proofErr w:type="spellStart"/>
-      <w:r>
-        <w:t>Sử</w:t>
-      </w:r>
-      <w:proofErr w:type="spellEnd"/>
-      <w:r>
-        <w:t xml:space="preserve"> </w:t>
-      </w:r>
-      <w:proofErr w:type="spellStart"/>
-      <w:r>
-        <w:t>dụng</w:t>
-      </w:r>
-      <w:proofErr w:type="spellEnd"/>
-      <w:r>
-        <w:t xml:space="preserve"> </w:t>
-      </w:r>
-      <w:proofErr w:type="spellStart"/>
-      <w:r>
-        <w:t>PHPMyAdmin</w:t>
-      </w:r>
-      <w:proofErr w:type="spellEnd"/>
-      <w:r>
-        <w:t xml:space="preserve"> import file </w:t>
-      </w:r>
-      <w:bookmarkStart w:id="0" w:name="_GoBack"/>
-      <w:proofErr w:type="spellStart"/>
+      <w:r>
+        <w:t xml:space="preserve">Sử dụng PHPMyAdmin import file </w:t>
+      </w:r>
       <w:r>
         <w:rPr>
           <w:b/>
         </w:rPr>
-        <w:t>Bai_tap_ve_nha_MySQL</w:t>
-      </w:r>
-      <w:proofErr w:type="spellEnd"/>
-      <w:r>
-        <w:rPr>
-          <w:b/>
-        </w:rPr>
-        <w:t>/</w:t>
-      </w:r>
-      <w:bookmarkEnd w:id="0"/>
-      <w:proofErr w:type="spellStart"/>
+        <w:t>Bai_tap_ve_nha_MySQL/</w:t>
+      </w:r>
       <w:r>
         <w:rPr>
           <w:b/>
         </w:rPr>
         <w:t>demo_database.sql</w:t>
       </w:r>
-      <w:proofErr w:type="spellEnd"/>
-      <w:r>
-        <w:t xml:space="preserve"> </w:t>
-      </w:r>
-      <w:proofErr w:type="spellStart"/>
-      <w:r>
-        <w:t>lên</w:t>
-      </w:r>
-      <w:proofErr w:type="spellEnd"/>
-      <w:r>
-        <w:t xml:space="preserve"> </w:t>
-      </w:r>
-      <w:proofErr w:type="spellStart"/>
-      <w:r>
-        <w:t>cơ</w:t>
-      </w:r>
-      <w:proofErr w:type="spellEnd"/>
-      <w:r>
-        <w:t xml:space="preserve"> </w:t>
-      </w:r>
-      <w:proofErr w:type="spellStart"/>
-      <w:r>
-        <w:t>sở</w:t>
-      </w:r>
-      <w:proofErr w:type="spellEnd"/>
-      <w:r>
-        <w:t xml:space="preserve"> </w:t>
-      </w:r>
-      <w:proofErr w:type="spellStart"/>
-      <w:r>
-        <w:t>dữ</w:t>
-      </w:r>
-      <w:proofErr w:type="spellEnd"/>
-      <w:r>
-        <w:t xml:space="preserve"> </w:t>
-      </w:r>
-      <w:proofErr w:type="spellStart"/>
-      <w:r>
-        <w:t>liệu</w:t>
-      </w:r>
-      <w:proofErr w:type="spellEnd"/>
-      <w:r>
-        <w:t xml:space="preserve"> </w:t>
-      </w:r>
-      <w:proofErr w:type="spellStart"/>
-      <w:r>
-        <w:t>của</w:t>
-      </w:r>
-      <w:proofErr w:type="spellEnd"/>
-      <w:r>
-        <w:t xml:space="preserve"> </w:t>
-      </w:r>
-      <w:proofErr w:type="spellStart"/>
-      <w:r>
-        <w:t>bạn</w:t>
-      </w:r>
-      <w:proofErr w:type="spellEnd"/>
-      <w:r>
-        <w:t xml:space="preserve">. </w:t>
-      </w:r>
-      <w:proofErr w:type="spellStart"/>
-      <w:r>
-        <w:t>Sau</w:t>
-      </w:r>
-      <w:proofErr w:type="spellEnd"/>
-      <w:r>
-        <w:t xml:space="preserve"> </w:t>
-      </w:r>
-      <w:proofErr w:type="spellStart"/>
-      <w:r>
-        <w:t>khi</w:t>
-      </w:r>
-      <w:proofErr w:type="spellEnd"/>
-      <w:r>
-        <w:t xml:space="preserve"> import, </w:t>
-      </w:r>
-      <w:proofErr w:type="spellStart"/>
-      <w:r>
-        <w:t>hãy</w:t>
-      </w:r>
-      <w:proofErr w:type="spellEnd"/>
-      <w:r>
-        <w:t xml:space="preserve"> </w:t>
-      </w:r>
-      <w:proofErr w:type="spellStart"/>
-      <w:r>
-        <w:t>viết</w:t>
-      </w:r>
-      <w:proofErr w:type="spellEnd"/>
-      <w:r>
-        <w:t xml:space="preserve"> </w:t>
-      </w:r>
-      <w:proofErr w:type="spellStart"/>
-      <w:r>
-        <w:t>các</w:t>
-      </w:r>
-      <w:proofErr w:type="spellEnd"/>
-      <w:r>
-        <w:t xml:space="preserve"> </w:t>
-      </w:r>
-      <w:proofErr w:type="spellStart"/>
-      <w:r>
-        <w:t>câu</w:t>
-      </w:r>
-      <w:proofErr w:type="spellEnd"/>
-      <w:r>
-        <w:t xml:space="preserve"> </w:t>
-      </w:r>
-      <w:proofErr w:type="spellStart"/>
-      <w:r>
-        <w:t>truy</w:t>
-      </w:r>
-      <w:proofErr w:type="spellEnd"/>
-      <w:r>
-        <w:t xml:space="preserve"> </w:t>
-      </w:r>
-      <w:proofErr w:type="spellStart"/>
-      <w:r>
-        <w:t>vấn</w:t>
-      </w:r>
-      <w:proofErr w:type="spellEnd"/>
-      <w:r>
-        <w:t xml:space="preserve"> CSDL </w:t>
-      </w:r>
-      <w:proofErr w:type="spellStart"/>
-      <w:r>
-        <w:t>theo</w:t>
-      </w:r>
-      <w:proofErr w:type="spellEnd"/>
-      <w:r>
-        <w:t xml:space="preserve"> </w:t>
-      </w:r>
-      <w:proofErr w:type="spellStart"/>
-      <w:r>
-        <w:t>các</w:t>
-      </w:r>
-      <w:proofErr w:type="spellEnd"/>
-      <w:r>
-        <w:t xml:space="preserve"> </w:t>
-      </w:r>
-      <w:proofErr w:type="spellStart"/>
-      <w:r>
-        <w:t>mô</w:t>
-      </w:r>
-      <w:proofErr w:type="spellEnd"/>
-      <w:r>
-        <w:t xml:space="preserve"> </w:t>
-      </w:r>
-      <w:proofErr w:type="spellStart"/>
-      <w:r>
-        <w:t>tả</w:t>
-      </w:r>
-      <w:proofErr w:type="spellEnd"/>
-      <w:r>
-        <w:t xml:space="preserve"> </w:t>
-      </w:r>
-      <w:proofErr w:type="spellStart"/>
-      <w:r>
-        <w:t>sau</w:t>
-      </w:r>
-      <w:proofErr w:type="spellEnd"/>
-      <w:r>
-        <w:t>:</w:t>
+      <w:r>
+        <w:t xml:space="preserve"> lên cơ sở dữ liệu của bạn</w:t>
+      </w:r>
+      <w:r>
+        <w:t>. Sau khi import, hãy viết các câu truy vấn CSDL theo các mô tả sau:</w:t>
       </w:r>
     </w:p>
     <w:p>
@@ -1333,77 +414,8 @@
         </w:numPr>
         <w:spacing w:line="360" w:lineRule="auto"/>
       </w:pPr>
-      <w:proofErr w:type="spellStart"/>
-      <w:r>
-        <w:t>Lấy</w:t>
-      </w:r>
-      <w:proofErr w:type="spellEnd"/>
-      <w:r>
-        <w:t xml:space="preserve"> </w:t>
-      </w:r>
-      <w:proofErr w:type="spellStart"/>
-      <w:r>
-        <w:t>thông</w:t>
-      </w:r>
-      <w:proofErr w:type="spellEnd"/>
-      <w:r>
-        <w:t xml:space="preserve"> tin </w:t>
-      </w:r>
-      <w:proofErr w:type="spellStart"/>
-      <w:r>
-        <w:t>tất</w:t>
-      </w:r>
-      <w:proofErr w:type="spellEnd"/>
-      <w:r>
-        <w:t xml:space="preserve"> </w:t>
-      </w:r>
-      <w:proofErr w:type="spellStart"/>
-      <w:r>
-        <w:t>cả</w:t>
-      </w:r>
-      <w:proofErr w:type="spellEnd"/>
-      <w:r>
-        <w:t xml:space="preserve"> </w:t>
-      </w:r>
-      <w:proofErr w:type="spellStart"/>
-      <w:r>
-        <w:t>các</w:t>
-      </w:r>
-      <w:proofErr w:type="spellEnd"/>
-      <w:r>
-        <w:t xml:space="preserve"> </w:t>
-      </w:r>
-      <w:proofErr w:type="spellStart"/>
-      <w:r>
-        <w:t>khách</w:t>
-      </w:r>
-      <w:proofErr w:type="spellEnd"/>
-      <w:r>
-        <w:t xml:space="preserve"> </w:t>
-      </w:r>
-      <w:proofErr w:type="spellStart"/>
-      <w:r>
-        <w:t>hàng</w:t>
-      </w:r>
-      <w:proofErr w:type="spellEnd"/>
-      <w:r>
-        <w:t xml:space="preserve"> </w:t>
-      </w:r>
-      <w:proofErr w:type="spellStart"/>
-      <w:r>
-        <w:t>từ</w:t>
-      </w:r>
-      <w:proofErr w:type="spellEnd"/>
-      <w:r>
-        <w:t xml:space="preserve"> </w:t>
-      </w:r>
-      <w:proofErr w:type="spellStart"/>
-      <w:r>
-        <w:t>bảng</w:t>
-      </w:r>
-      <w:proofErr w:type="spellEnd"/>
-      <w:r>
-        <w:t xml:space="preserve"> customers</w:t>
+      <w:r>
+        <w:t>Lấy thông tin tất cả các khách hàng từ bảng customers</w:t>
       </w:r>
     </w:p>
     <w:p>
@@ -1415,128 +427,14 @@
         </w:numPr>
         <w:spacing w:line="360" w:lineRule="auto"/>
       </w:pPr>
-      <w:proofErr w:type="spellStart"/>
-      <w:r>
-        <w:t>Lấy</w:t>
-      </w:r>
-      <w:proofErr w:type="spellEnd"/>
-      <w:r>
-        <w:t xml:space="preserve"> </w:t>
-      </w:r>
-      <w:proofErr w:type="spellStart"/>
-      <w:r>
-        <w:t>thông</w:t>
-      </w:r>
-      <w:proofErr w:type="spellEnd"/>
-      <w:r>
-        <w:t xml:space="preserve"> tin </w:t>
-      </w:r>
-      <w:proofErr w:type="spellStart"/>
-      <w:r>
-        <w:t>tất</w:t>
-      </w:r>
-      <w:proofErr w:type="spellEnd"/>
-      <w:r>
-        <w:t xml:space="preserve"> </w:t>
-      </w:r>
-      <w:proofErr w:type="spellStart"/>
-      <w:r>
-        <w:t>cả</w:t>
-      </w:r>
-      <w:proofErr w:type="spellEnd"/>
-      <w:r>
-        <w:t xml:space="preserve"> </w:t>
-      </w:r>
-      <w:proofErr w:type="spellStart"/>
-      <w:r>
-        <w:t>các</w:t>
-      </w:r>
-      <w:proofErr w:type="spellEnd"/>
-      <w:r>
-        <w:t xml:space="preserve"> </w:t>
-      </w:r>
-      <w:proofErr w:type="spellStart"/>
-      <w:r>
-        <w:t>khách</w:t>
-      </w:r>
-      <w:proofErr w:type="spellEnd"/>
-      <w:r>
-        <w:t xml:space="preserve"> </w:t>
-      </w:r>
-      <w:proofErr w:type="spellStart"/>
-      <w:r>
-        <w:t>hàng</w:t>
-      </w:r>
-      <w:proofErr w:type="spellEnd"/>
-      <w:r>
-        <w:t xml:space="preserve"> </w:t>
-      </w:r>
-      <w:proofErr w:type="spellStart"/>
-      <w:r>
-        <w:t>từ</w:t>
-      </w:r>
-      <w:proofErr w:type="spellEnd"/>
-      <w:r>
-        <w:t xml:space="preserve"> </w:t>
-      </w:r>
-      <w:proofErr w:type="spellStart"/>
-      <w:r>
-        <w:t>bảng</w:t>
-      </w:r>
-      <w:proofErr w:type="spellEnd"/>
-      <w:r>
-        <w:t xml:space="preserve"> customers</w:t>
-      </w:r>
-      <w:r>
-        <w:t xml:space="preserve"> </w:t>
-      </w:r>
-      <w:proofErr w:type="spellStart"/>
-      <w:r>
-        <w:t>có</w:t>
-      </w:r>
-      <w:proofErr w:type="spellEnd"/>
-      <w:r>
-        <w:t xml:space="preserve"> </w:t>
-      </w:r>
-      <w:proofErr w:type="spellStart"/>
-      <w:r>
-        <w:t>customerName</w:t>
-      </w:r>
-      <w:proofErr w:type="spellEnd"/>
-      <w:r>
-        <w:t xml:space="preserve"> </w:t>
-      </w:r>
-      <w:proofErr w:type="spellStart"/>
-      <w:r>
-        <w:t>chứa</w:t>
-      </w:r>
-      <w:proofErr w:type="spellEnd"/>
-      <w:r>
-        <w:t xml:space="preserve"> </w:t>
-      </w:r>
-      <w:proofErr w:type="spellStart"/>
-      <w:r>
-        <w:t>chuỗi</w:t>
-      </w:r>
-      <w:proofErr w:type="spellEnd"/>
-      <w:r>
-        <w:t xml:space="preserve"> </w:t>
-      </w:r>
-      <w:proofErr w:type="spellStart"/>
-      <w:r>
-        <w:t>ký</w:t>
-      </w:r>
-      <w:proofErr w:type="spellEnd"/>
-      <w:r>
-        <w:t xml:space="preserve"> </w:t>
-      </w:r>
-      <w:proofErr w:type="spellStart"/>
-      <w:r>
-        <w:t>tự</w:t>
-      </w:r>
-      <w:proofErr w:type="spellEnd"/>
-      <w:r>
-        <w:t xml:space="preserve"> ‘</w:t>
+      <w:r>
+        <w:t>Lấy thông tin tất cả các khách hàng</w:t>
+      </w:r>
+      <w:r>
+        <w:t xml:space="preserve"> từ bảng customers</w:t>
+      </w:r>
+      <w:r>
+        <w:t xml:space="preserve"> có customerName chứa chuỗi ký tự ‘</w:t>
       </w:r>
       <w:r>
         <w:t>model</w:t>
@@ -1554,136 +452,8 @@
         </w:numPr>
         <w:spacing w:line="360" w:lineRule="auto"/>
       </w:pPr>
-      <w:proofErr w:type="spellStart"/>
-      <w:r>
-        <w:t>Lấy</w:t>
-      </w:r>
-      <w:proofErr w:type="spellEnd"/>
-      <w:r>
-        <w:t xml:space="preserve"> </w:t>
-      </w:r>
-      <w:proofErr w:type="spellStart"/>
-      <w:r>
-        <w:t>thông</w:t>
-      </w:r>
-      <w:proofErr w:type="spellEnd"/>
-      <w:r>
-        <w:t xml:space="preserve"> tin </w:t>
-      </w:r>
-      <w:proofErr w:type="spellStart"/>
-      <w:r>
-        <w:t>tất</w:t>
-      </w:r>
-      <w:proofErr w:type="spellEnd"/>
-      <w:r>
-        <w:t xml:space="preserve"> </w:t>
-      </w:r>
-      <w:proofErr w:type="spellStart"/>
-      <w:r>
-        <w:t>cả</w:t>
-      </w:r>
-      <w:proofErr w:type="spellEnd"/>
-      <w:r>
-        <w:t xml:space="preserve"> </w:t>
-      </w:r>
-      <w:proofErr w:type="spellStart"/>
-      <w:r>
-        <w:t>các</w:t>
-      </w:r>
-      <w:proofErr w:type="spellEnd"/>
-      <w:r>
-        <w:t xml:space="preserve"> </w:t>
-      </w:r>
-      <w:proofErr w:type="spellStart"/>
-      <w:r>
-        <w:t>khách</w:t>
-      </w:r>
-      <w:proofErr w:type="spellEnd"/>
-      <w:r>
-        <w:t xml:space="preserve"> </w:t>
-      </w:r>
-      <w:proofErr w:type="spellStart"/>
-      <w:r>
-        <w:t>hàng</w:t>
-      </w:r>
-      <w:proofErr w:type="spellEnd"/>
-      <w:r>
-        <w:t xml:space="preserve"> </w:t>
-      </w:r>
-      <w:proofErr w:type="spellStart"/>
-      <w:r>
-        <w:t>từ</w:t>
-      </w:r>
-      <w:proofErr w:type="spellEnd"/>
-      <w:r>
-        <w:t xml:space="preserve"> </w:t>
-      </w:r>
-      <w:proofErr w:type="spellStart"/>
-      <w:r>
-        <w:t>bảng</w:t>
-      </w:r>
-      <w:proofErr w:type="spellEnd"/>
-      <w:r>
-        <w:t xml:space="preserve"> customers</w:t>
-      </w:r>
-      <w:r>
-        <w:t xml:space="preserve"> </w:t>
-      </w:r>
-      <w:proofErr w:type="spellStart"/>
-      <w:r>
-        <w:t>có</w:t>
-      </w:r>
-      <w:proofErr w:type="spellEnd"/>
-      <w:r>
-        <w:t xml:space="preserve"> country </w:t>
-      </w:r>
-      <w:proofErr w:type="spellStart"/>
-      <w:r>
-        <w:t>là</w:t>
-      </w:r>
-      <w:proofErr w:type="spellEnd"/>
-      <w:r>
-        <w:t xml:space="preserve"> USA </w:t>
-      </w:r>
-      <w:proofErr w:type="spellStart"/>
-      <w:r>
-        <w:t>và</w:t>
-      </w:r>
-      <w:proofErr w:type="spellEnd"/>
-      <w:r>
-        <w:t xml:space="preserve"> </w:t>
-      </w:r>
-      <w:proofErr w:type="spellStart"/>
-      <w:r>
-        <w:t>có</w:t>
-      </w:r>
-      <w:proofErr w:type="spellEnd"/>
-      <w:r>
-        <w:t xml:space="preserve"> </w:t>
-      </w:r>
-      <w:proofErr w:type="spellStart"/>
-      <w:r>
-        <w:t>creditLimit</w:t>
-      </w:r>
-      <w:proofErr w:type="spellEnd"/>
-      <w:r>
-        <w:t xml:space="preserve"> </w:t>
-      </w:r>
-      <w:proofErr w:type="spellStart"/>
-      <w:r>
-        <w:t>lớn</w:t>
-      </w:r>
-      <w:proofErr w:type="spellEnd"/>
-      <w:r>
-        <w:t xml:space="preserve"> </w:t>
-      </w:r>
-      <w:proofErr w:type="spellStart"/>
-      <w:r>
-        <w:t>hơn</w:t>
-      </w:r>
-      <w:proofErr w:type="spellEnd"/>
-      <w:r>
-        <w:t xml:space="preserve"> 10000</w:t>
+      <w:r>
+        <w:t>Lấy thông tin tất cả các khách hàng từ bảng customers có country là USA và có creditLimit lớn hơn 10000</w:t>
       </w:r>
     </w:p>
     <w:p>
@@ -1695,108 +465,21 @@
         </w:numPr>
         <w:spacing w:line="360" w:lineRule="auto"/>
       </w:pPr>
-      <w:proofErr w:type="spellStart"/>
-      <w:r>
-        <w:t>Lấy</w:t>
-      </w:r>
-      <w:proofErr w:type="spellEnd"/>
-      <w:r>
-        <w:t xml:space="preserve"> </w:t>
-      </w:r>
-      <w:proofErr w:type="spellStart"/>
-      <w:r>
-        <w:t>thông</w:t>
-      </w:r>
-      <w:proofErr w:type="spellEnd"/>
-      <w:r>
-        <w:t xml:space="preserve"> tin </w:t>
+      <w:r>
+        <w:t xml:space="preserve">Lấy thông tin </w:t>
       </w:r>
       <w:r>
         <w:t>10</w:t>
       </w:r>
       <w:r>
-        <w:t xml:space="preserve"> </w:t>
-      </w:r>
-      <w:proofErr w:type="spellStart"/>
-      <w:r>
-        <w:t>khách</w:t>
-      </w:r>
-      <w:proofErr w:type="spellEnd"/>
-      <w:r>
-        <w:t xml:space="preserve"> </w:t>
-      </w:r>
-      <w:proofErr w:type="spellStart"/>
-      <w:r>
-        <w:t>hàng</w:t>
-      </w:r>
-      <w:proofErr w:type="spellEnd"/>
-      <w:r>
-        <w:t xml:space="preserve"> </w:t>
-      </w:r>
-      <w:proofErr w:type="spellStart"/>
-      <w:r>
-        <w:t>đầu</w:t>
-      </w:r>
-      <w:proofErr w:type="spellEnd"/>
-      <w:r>
-        <w:t xml:space="preserve"> </w:t>
-      </w:r>
-      <w:proofErr w:type="spellStart"/>
-      <w:r>
-        <w:t>tiên</w:t>
-      </w:r>
-      <w:proofErr w:type="spellEnd"/>
-      <w:r>
-        <w:t xml:space="preserve"> </w:t>
-      </w:r>
-      <w:proofErr w:type="spellStart"/>
-      <w:r>
-        <w:t>từ</w:t>
-      </w:r>
-      <w:proofErr w:type="spellEnd"/>
-      <w:r>
-        <w:t xml:space="preserve"> </w:t>
-      </w:r>
-      <w:proofErr w:type="spellStart"/>
-      <w:r>
-        <w:t>bảng</w:t>
-      </w:r>
-      <w:proofErr w:type="spellEnd"/>
-      <w:r>
-        <w:t xml:space="preserve"> customers</w:t>
-      </w:r>
-      <w:r>
-        <w:t xml:space="preserve"> </w:t>
-      </w:r>
-      <w:proofErr w:type="spellStart"/>
-      <w:r>
-        <w:t>mà</w:t>
-      </w:r>
-      <w:proofErr w:type="spellEnd"/>
-      <w:r>
-        <w:t xml:space="preserve"> </w:t>
-      </w:r>
-      <w:proofErr w:type="spellStart"/>
-      <w:r>
-        <w:t>có</w:t>
-      </w:r>
-      <w:proofErr w:type="spellEnd"/>
-      <w:r>
-        <w:t xml:space="preserve"> state </w:t>
-      </w:r>
-      <w:proofErr w:type="spellStart"/>
-      <w:r>
-        <w:t>không</w:t>
-      </w:r>
-      <w:proofErr w:type="spellEnd"/>
-      <w:r>
-        <w:t xml:space="preserve"> </w:t>
-      </w:r>
-      <w:proofErr w:type="spellStart"/>
-      <w:r>
-        <w:t>rỗng</w:t>
-      </w:r>
-      <w:proofErr w:type="spellEnd"/>
+        <w:t xml:space="preserve"> khách hàng</w:t>
+      </w:r>
+      <w:r>
+        <w:t xml:space="preserve"> đầu tiên</w:t>
+      </w:r>
+      <w:r>
+        <w:t xml:space="preserve"> từ bảng customers mà có state không rỗng</w:t>
+      </w:r>
     </w:p>
     <w:p>
       <w:pPr>
@@ -1807,174 +490,9 @@
         </w:numPr>
         <w:spacing w:line="360" w:lineRule="auto"/>
       </w:pPr>
-      <w:proofErr w:type="spellStart"/>
-      <w:r>
-        <w:t>Lấy</w:t>
-      </w:r>
-      <w:proofErr w:type="spellEnd"/>
-      <w:r>
-        <w:t xml:space="preserve"> </w:t>
-      </w:r>
-      <w:proofErr w:type="spellStart"/>
-      <w:r>
-        <w:t>thông</w:t>
-      </w:r>
-      <w:proofErr w:type="spellEnd"/>
-      <w:r>
-        <w:t xml:space="preserve"> tin </w:t>
-      </w:r>
-      <w:proofErr w:type="spellStart"/>
-      <w:r>
-        <w:t>tất</w:t>
-      </w:r>
-      <w:proofErr w:type="spellEnd"/>
-      <w:r>
-        <w:t xml:space="preserve"> </w:t>
-      </w:r>
-      <w:proofErr w:type="spellStart"/>
-      <w:r>
-        <w:t>cả</w:t>
-      </w:r>
-      <w:proofErr w:type="spellEnd"/>
-      <w:r>
-        <w:t xml:space="preserve"> </w:t>
-      </w:r>
-      <w:proofErr w:type="spellStart"/>
-      <w:r>
-        <w:t>các</w:t>
-      </w:r>
-      <w:proofErr w:type="spellEnd"/>
-      <w:r>
-        <w:t xml:space="preserve"> </w:t>
-      </w:r>
-      <w:proofErr w:type="spellStart"/>
-      <w:r>
-        <w:t>khách</w:t>
-      </w:r>
-      <w:proofErr w:type="spellEnd"/>
-      <w:r>
-        <w:t xml:space="preserve"> </w:t>
-      </w:r>
-      <w:proofErr w:type="spellStart"/>
-      <w:r>
-        <w:t>hàng</w:t>
-      </w:r>
-      <w:proofErr w:type="spellEnd"/>
-      <w:r>
-        <w:t xml:space="preserve"> </w:t>
-      </w:r>
-      <w:proofErr w:type="spellStart"/>
-      <w:r>
-        <w:t>từ</w:t>
-      </w:r>
-      <w:proofErr w:type="spellEnd"/>
-      <w:r>
-        <w:t xml:space="preserve"> </w:t>
-      </w:r>
-      <w:proofErr w:type="spellStart"/>
-      <w:r>
-        <w:t>bảng</w:t>
-      </w:r>
-      <w:proofErr w:type="spellEnd"/>
-      <w:r>
-        <w:t xml:space="preserve"> customers</w:t>
-      </w:r>
-      <w:r>
-        <w:t xml:space="preserve"> </w:t>
-      </w:r>
-      <w:proofErr w:type="spellStart"/>
-      <w:r>
-        <w:t>có</w:t>
-      </w:r>
-      <w:proofErr w:type="spellEnd"/>
-      <w:r>
-        <w:t xml:space="preserve"> phone </w:t>
-      </w:r>
-      <w:proofErr w:type="spellStart"/>
-      <w:r>
-        <w:t>chứa</w:t>
-      </w:r>
-      <w:proofErr w:type="spellEnd"/>
-      <w:r>
-        <w:t xml:space="preserve"> </w:t>
-      </w:r>
-      <w:proofErr w:type="spellStart"/>
-      <w:r>
-        <w:t>chuỗi</w:t>
-      </w:r>
-      <w:proofErr w:type="spellEnd"/>
-      <w:r>
-        <w:t xml:space="preserve"> “40”, </w:t>
-      </w:r>
-      <w:proofErr w:type="spellStart"/>
-      <w:r>
-        <w:t>sắp</w:t>
-      </w:r>
-      <w:proofErr w:type="spellEnd"/>
-      <w:r>
-        <w:t xml:space="preserve"> </w:t>
-      </w:r>
-      <w:proofErr w:type="spellStart"/>
-      <w:r>
-        <w:t>xếp</w:t>
-      </w:r>
-      <w:proofErr w:type="spellEnd"/>
-      <w:r>
-        <w:t xml:space="preserve"> </w:t>
-      </w:r>
-      <w:proofErr w:type="spellStart"/>
-      <w:r>
-        <w:t>theo</w:t>
-      </w:r>
-      <w:proofErr w:type="spellEnd"/>
-      <w:r>
-        <w:t xml:space="preserve"> </w:t>
-      </w:r>
-      <w:proofErr w:type="spellStart"/>
-      <w:r>
-        <w:t>chiều</w:t>
-      </w:r>
-      <w:proofErr w:type="spellEnd"/>
-      <w:r>
-        <w:t xml:space="preserve"> </w:t>
-      </w:r>
-      <w:proofErr w:type="spellStart"/>
-      <w:r>
-        <w:t>giảm</w:t>
-      </w:r>
-      <w:proofErr w:type="spellEnd"/>
-      <w:r>
-        <w:t xml:space="preserve"> </w:t>
-      </w:r>
-      <w:proofErr w:type="spellStart"/>
-      <w:r>
-        <w:t>dần</w:t>
-      </w:r>
-      <w:proofErr w:type="spellEnd"/>
-      <w:r>
-        <w:t xml:space="preserve"> </w:t>
-      </w:r>
-      <w:proofErr w:type="spellStart"/>
-      <w:r>
-        <w:t>của</w:t>
-      </w:r>
-      <w:proofErr w:type="spellEnd"/>
-      <w:r>
-        <w:t xml:space="preserve"> </w:t>
-      </w:r>
-      <w:proofErr w:type="spellStart"/>
-      <w:r>
-        <w:t>trường</w:t>
-      </w:r>
-      <w:proofErr w:type="spellEnd"/>
-      <w:r>
-        <w:t xml:space="preserve"> </w:t>
-      </w:r>
-      <w:proofErr w:type="spellStart"/>
-      <w:r>
-        <w:t>customerNumber</w:t>
-      </w:r>
-      <w:proofErr w:type="spellEnd"/>
+      <w:r>
+        <w:t>Lấy thông tin tất cả các khách hàng từ bảng customers có phone chứa chuỗi “40”, sắp xếp theo chiều giảm dần của trường customerNumber</w:t>
+      </w:r>
     </w:p>
     <w:p>
       <w:pPr>
@@ -1985,29 +503,8 @@
         </w:numPr>
         <w:spacing w:line="360" w:lineRule="auto"/>
       </w:pPr>
-      <w:proofErr w:type="spellStart"/>
-      <w:r>
-        <w:t>Tạo</w:t>
-      </w:r>
-      <w:proofErr w:type="spellEnd"/>
-      <w:r>
-        <w:t xml:space="preserve"> </w:t>
-      </w:r>
-      <w:proofErr w:type="spellStart"/>
-      <w:r>
-        <w:t>mới</w:t>
-      </w:r>
-      <w:proofErr w:type="spellEnd"/>
-      <w:r>
-        <w:t xml:space="preserve"> </w:t>
-      </w:r>
-      <w:proofErr w:type="spellStart"/>
-      <w:r>
-        <w:t>bảng</w:t>
-      </w:r>
-      <w:proofErr w:type="spellEnd"/>
-      <w:r>
-        <w:t xml:space="preserve"> </w:t>
+      <w:r>
+        <w:t xml:space="preserve">Tạo mới bảng </w:t>
       </w:r>
       <w:r>
         <w:rPr>
@@ -2016,69 +513,13 @@
         <w:t>users</w:t>
       </w:r>
       <w:r>
-        <w:t xml:space="preserve">, </w:t>
-      </w:r>
-      <w:proofErr w:type="spellStart"/>
-      <w:r>
-        <w:t>gồm</w:t>
-      </w:r>
-      <w:proofErr w:type="spellEnd"/>
-      <w:r>
-        <w:t xml:space="preserve"> </w:t>
-      </w:r>
-      <w:proofErr w:type="spellStart"/>
-      <w:r>
-        <w:t>các</w:t>
-      </w:r>
-      <w:proofErr w:type="spellEnd"/>
-      <w:r>
-        <w:t xml:space="preserve"> </w:t>
-      </w:r>
-      <w:proofErr w:type="spellStart"/>
-      <w:r>
-        <w:t>thông</w:t>
-      </w:r>
-      <w:proofErr w:type="spellEnd"/>
-      <w:r>
-        <w:t xml:space="preserve"> tin </w:t>
-      </w:r>
-      <w:proofErr w:type="spellStart"/>
-      <w:r>
-        <w:t>về</w:t>
-      </w:r>
-      <w:proofErr w:type="spellEnd"/>
-      <w:r>
-        <w:t xml:space="preserve"> </w:t>
-      </w:r>
-      <w:proofErr w:type="spellStart"/>
-      <w:r>
-        <w:t>các</w:t>
-      </w:r>
-      <w:proofErr w:type="spellEnd"/>
-      <w:r>
-        <w:t xml:space="preserve"> field</w:t>
+        <w:t>, gồm các thông tin về các field</w:t>
       </w:r>
       <w:r>
         <w:t>/column</w:t>
       </w:r>
       <w:r>
-        <w:t xml:space="preserve"> </w:t>
-      </w:r>
-      <w:proofErr w:type="spellStart"/>
-      <w:r>
-        <w:t>như</w:t>
-      </w:r>
-      <w:proofErr w:type="spellEnd"/>
-      <w:r>
-        <w:t xml:space="preserve"> </w:t>
-      </w:r>
-      <w:proofErr w:type="spellStart"/>
-      <w:r>
-        <w:t>sau</w:t>
-      </w:r>
-      <w:proofErr w:type="spellEnd"/>
-      <w:r>
-        <w:t>:</w:t>
+        <w:t xml:space="preserve"> như sau:</w:t>
       </w:r>
     </w:p>
     <w:p>
@@ -2090,13 +531,8 @@
         </w:numPr>
         <w:spacing w:line="360" w:lineRule="auto"/>
       </w:pPr>
-      <w:proofErr w:type="spellStart"/>
-      <w:r>
-        <w:t>Trường</w:t>
-      </w:r>
-      <w:proofErr w:type="spellEnd"/>
-      <w:r>
-        <w:t xml:space="preserve"> </w:t>
+      <w:r>
+        <w:t xml:space="preserve">Trường </w:t>
       </w:r>
       <w:r>
         <w:rPr>
@@ -2105,143 +541,7 @@
         <w:t>id</w:t>
       </w:r>
       <w:r>
-        <w:t xml:space="preserve">, </w:t>
-      </w:r>
-      <w:proofErr w:type="spellStart"/>
-      <w:r>
-        <w:t>khóa</w:t>
-      </w:r>
-      <w:proofErr w:type="spellEnd"/>
-      <w:r>
-        <w:t xml:space="preserve"> </w:t>
-      </w:r>
-      <w:proofErr w:type="spellStart"/>
-      <w:r>
-        <w:t>chính</w:t>
-      </w:r>
-      <w:proofErr w:type="spellEnd"/>
-      <w:r>
-        <w:t xml:space="preserve">, </w:t>
-      </w:r>
-      <w:proofErr w:type="spellStart"/>
-      <w:r>
-        <w:t>tự</w:t>
-      </w:r>
-      <w:proofErr w:type="spellEnd"/>
-      <w:r>
-        <w:t xml:space="preserve"> </w:t>
-      </w:r>
-      <w:proofErr w:type="spellStart"/>
-      <w:r>
-        <w:t>động</w:t>
-      </w:r>
-      <w:proofErr w:type="spellEnd"/>
-      <w:r>
-        <w:t xml:space="preserve"> </w:t>
-      </w:r>
-      <w:proofErr w:type="spellStart"/>
-      <w:r>
-        <w:t>tăng</w:t>
-      </w:r>
-      <w:proofErr w:type="spellEnd"/>
-      <w:r>
-        <w:t xml:space="preserve">, </w:t>
-      </w:r>
-      <w:proofErr w:type="spellStart"/>
-      <w:r>
-        <w:t>kiểu</w:t>
-      </w:r>
-      <w:proofErr w:type="spellEnd"/>
-      <w:r>
-        <w:t xml:space="preserve"> </w:t>
-      </w:r>
-      <w:proofErr w:type="spellStart"/>
-      <w:r>
-        <w:t>dữ</w:t>
-      </w:r>
-      <w:proofErr w:type="spellEnd"/>
-      <w:r>
-        <w:t xml:space="preserve"> </w:t>
-      </w:r>
-      <w:proofErr w:type="spellStart"/>
-      <w:r>
-        <w:t>liệu</w:t>
-      </w:r>
-      <w:proofErr w:type="spellEnd"/>
-      <w:r>
-        <w:t xml:space="preserve"> INT, </w:t>
-      </w:r>
-      <w:proofErr w:type="spellStart"/>
-      <w:r>
-        <w:t>độ</w:t>
-      </w:r>
-      <w:proofErr w:type="spellEnd"/>
-      <w:r>
-        <w:t xml:space="preserve"> </w:t>
-      </w:r>
-      <w:proofErr w:type="spellStart"/>
-      <w:r>
-        <w:t>dài</w:t>
-      </w:r>
-      <w:proofErr w:type="spellEnd"/>
-      <w:r>
-        <w:t xml:space="preserve"> </w:t>
-      </w:r>
-      <w:proofErr w:type="spellStart"/>
-      <w:r>
-        <w:t>tối</w:t>
-      </w:r>
-      <w:proofErr w:type="spellEnd"/>
-      <w:r>
-        <w:t xml:space="preserve"> </w:t>
-      </w:r>
-      <w:proofErr w:type="spellStart"/>
-      <w:r>
-        <w:t>đa</w:t>
-      </w:r>
-      <w:proofErr w:type="spellEnd"/>
-      <w:r>
-        <w:t xml:space="preserve"> 11 </w:t>
-      </w:r>
-      <w:proofErr w:type="spellStart"/>
-      <w:r>
-        <w:t>ký</w:t>
-      </w:r>
-      <w:proofErr w:type="spellEnd"/>
-      <w:r>
-        <w:t xml:space="preserve"> </w:t>
-      </w:r>
-      <w:proofErr w:type="spellStart"/>
-      <w:r>
-        <w:t>tự</w:t>
-      </w:r>
-      <w:proofErr w:type="spellEnd"/>
-      <w:r>
-        <w:t xml:space="preserve">, </w:t>
-      </w:r>
-      <w:proofErr w:type="spellStart"/>
-      <w:r>
-        <w:t>không</w:t>
-      </w:r>
-      <w:proofErr w:type="spellEnd"/>
-      <w:r>
-        <w:t xml:space="preserve"> </w:t>
-      </w:r>
-      <w:proofErr w:type="spellStart"/>
-      <w:r>
-        <w:t>cho</w:t>
-      </w:r>
-      <w:proofErr w:type="spellEnd"/>
-      <w:r>
-        <w:t xml:space="preserve"> </w:t>
-      </w:r>
-      <w:proofErr w:type="spellStart"/>
-      <w:r>
-        <w:t>phép</w:t>
-      </w:r>
-      <w:proofErr w:type="spellEnd"/>
-      <w:r>
-        <w:t xml:space="preserve"> null</w:t>
+        <w:t>, khóa chính, tự động tăng, kiểu dữ liệu INT, độ dài tối đa 11 ký tự, không cho phép null</w:t>
       </w:r>
     </w:p>
     <w:p>
@@ -2253,13 +553,8 @@
         </w:numPr>
         <w:spacing w:line="360" w:lineRule="auto"/>
       </w:pPr>
-      <w:proofErr w:type="spellStart"/>
-      <w:r>
-        <w:t>Trường</w:t>
-      </w:r>
-      <w:proofErr w:type="spellEnd"/>
-      <w:r>
-        <w:t xml:space="preserve"> </w:t>
+      <w:r>
+        <w:t xml:space="preserve">Trường </w:t>
       </w:r>
       <w:r>
         <w:rPr>
@@ -2268,103 +563,10 @@
         <w:t>username</w:t>
       </w:r>
       <w:r>
-        <w:t xml:space="preserve">, </w:t>
-      </w:r>
-      <w:proofErr w:type="spellStart"/>
-      <w:r>
-        <w:t>kiểu</w:t>
-      </w:r>
-      <w:proofErr w:type="spellEnd"/>
-      <w:r>
-        <w:t xml:space="preserve"> </w:t>
-      </w:r>
-      <w:proofErr w:type="spellStart"/>
-      <w:r>
-        <w:t>dữ</w:t>
-      </w:r>
-      <w:proofErr w:type="spellEnd"/>
-      <w:r>
-        <w:t xml:space="preserve"> </w:t>
-      </w:r>
-      <w:proofErr w:type="spellStart"/>
-      <w:r>
-        <w:t>liệu</w:t>
-      </w:r>
-      <w:proofErr w:type="spellEnd"/>
-      <w:r>
-        <w:t xml:space="preserve"> VARCHAR, </w:t>
-      </w:r>
-      <w:proofErr w:type="spellStart"/>
-      <w:r>
-        <w:t>độ</w:t>
-      </w:r>
-      <w:proofErr w:type="spellEnd"/>
-      <w:r>
-        <w:t xml:space="preserve"> </w:t>
-      </w:r>
-      <w:proofErr w:type="spellStart"/>
-      <w:r>
-        <w:t>dài</w:t>
-      </w:r>
-      <w:proofErr w:type="spellEnd"/>
-      <w:r>
-        <w:t xml:space="preserve"> </w:t>
-      </w:r>
-      <w:proofErr w:type="spellStart"/>
-      <w:r>
-        <w:t>tối</w:t>
-      </w:r>
-      <w:proofErr w:type="spellEnd"/>
-      <w:r>
-        <w:t xml:space="preserve"> </w:t>
-      </w:r>
-      <w:proofErr w:type="spellStart"/>
-      <w:r>
-        <w:t>đa</w:t>
-      </w:r>
-      <w:proofErr w:type="spellEnd"/>
-      <w:r>
-        <w:t xml:space="preserve"> 255 </w:t>
-      </w:r>
-      <w:proofErr w:type="spellStart"/>
-      <w:r>
-        <w:t>ký</w:t>
-      </w:r>
-      <w:proofErr w:type="spellEnd"/>
-      <w:r>
-        <w:t xml:space="preserve"> </w:t>
-      </w:r>
-      <w:proofErr w:type="spellStart"/>
-      <w:r>
-        <w:t>tự</w:t>
-      </w:r>
-      <w:proofErr w:type="spellEnd"/>
-      <w:r>
-        <w:t xml:space="preserve">, </w:t>
-      </w:r>
-      <w:proofErr w:type="spellStart"/>
-      <w:r>
-        <w:t>không</w:t>
-      </w:r>
-      <w:proofErr w:type="spellEnd"/>
-      <w:r>
-        <w:t xml:space="preserve"> </w:t>
-      </w:r>
-      <w:proofErr w:type="spellStart"/>
-      <w:r>
-        <w:t>cho</w:t>
-      </w:r>
-      <w:proofErr w:type="spellEnd"/>
-      <w:r>
-        <w:t xml:space="preserve"> </w:t>
-      </w:r>
-      <w:proofErr w:type="spellStart"/>
-      <w:r>
-        <w:t>phép</w:t>
-      </w:r>
-      <w:proofErr w:type="spellEnd"/>
-      <w:r>
-        <w:t xml:space="preserve"> null</w:t>
+        <w:t>, kiểu</w:t>
+      </w:r>
+      <w:r>
+        <w:t xml:space="preserve"> dữ liệu VARCHAR, độ dài tối đa 255 ký tự, không cho phép null</w:t>
       </w:r>
     </w:p>
     <w:p>
@@ -2376,13 +578,8 @@
         </w:numPr>
         <w:spacing w:line="360" w:lineRule="auto"/>
       </w:pPr>
-      <w:proofErr w:type="spellStart"/>
-      <w:r>
-        <w:t>Trường</w:t>
-      </w:r>
-      <w:proofErr w:type="spellEnd"/>
-      <w:r>
-        <w:t xml:space="preserve"> </w:t>
+      <w:r>
+        <w:t xml:space="preserve">Trường </w:t>
       </w:r>
       <w:r>
         <w:rPr>
@@ -2391,103 +588,7 @@
         <w:t>password</w:t>
       </w:r>
       <w:r>
-        <w:t xml:space="preserve">, </w:t>
-      </w:r>
-      <w:proofErr w:type="spellStart"/>
-      <w:r>
-        <w:t>kiểu</w:t>
-      </w:r>
-      <w:proofErr w:type="spellEnd"/>
-      <w:r>
-        <w:t xml:space="preserve"> </w:t>
-      </w:r>
-      <w:proofErr w:type="spellStart"/>
-      <w:r>
-        <w:t>dữ</w:t>
-      </w:r>
-      <w:proofErr w:type="spellEnd"/>
-      <w:r>
-        <w:t xml:space="preserve"> </w:t>
-      </w:r>
-      <w:proofErr w:type="spellStart"/>
-      <w:r>
-        <w:t>liệu</w:t>
-      </w:r>
-      <w:proofErr w:type="spellEnd"/>
-      <w:r>
-        <w:t xml:space="preserve"> VARCHAR, </w:t>
-      </w:r>
-      <w:proofErr w:type="spellStart"/>
-      <w:r>
-        <w:t>độ</w:t>
-      </w:r>
-      <w:proofErr w:type="spellEnd"/>
-      <w:r>
-        <w:t xml:space="preserve"> </w:t>
-      </w:r>
-      <w:proofErr w:type="spellStart"/>
-      <w:r>
-        <w:t>dài</w:t>
-      </w:r>
-      <w:proofErr w:type="spellEnd"/>
-      <w:r>
-        <w:t xml:space="preserve"> </w:t>
-      </w:r>
-      <w:proofErr w:type="spellStart"/>
-      <w:r>
-        <w:t>tối</w:t>
-      </w:r>
-      <w:proofErr w:type="spellEnd"/>
-      <w:r>
-        <w:t xml:space="preserve"> </w:t>
-      </w:r>
-      <w:proofErr w:type="spellStart"/>
-      <w:r>
-        <w:t>đa</w:t>
-      </w:r>
-      <w:proofErr w:type="spellEnd"/>
-      <w:r>
-        <w:t xml:space="preserve"> 255 </w:t>
-      </w:r>
-      <w:proofErr w:type="spellStart"/>
-      <w:r>
-        <w:t>ký</w:t>
-      </w:r>
-      <w:proofErr w:type="spellEnd"/>
-      <w:r>
-        <w:t xml:space="preserve"> </w:t>
-      </w:r>
-      <w:proofErr w:type="spellStart"/>
-      <w:r>
-        <w:t>tự</w:t>
-      </w:r>
-      <w:proofErr w:type="spellEnd"/>
-      <w:r>
-        <w:t xml:space="preserve">, </w:t>
-      </w:r>
-      <w:proofErr w:type="spellStart"/>
-      <w:r>
-        <w:t>không</w:t>
-      </w:r>
-      <w:proofErr w:type="spellEnd"/>
-      <w:r>
-        <w:t xml:space="preserve"> </w:t>
-      </w:r>
-      <w:proofErr w:type="spellStart"/>
-      <w:r>
-        <w:t>cho</w:t>
-      </w:r>
-      <w:proofErr w:type="spellEnd"/>
-      <w:r>
-        <w:t xml:space="preserve"> </w:t>
-      </w:r>
-      <w:proofErr w:type="spellStart"/>
-      <w:r>
-        <w:t>phép</w:t>
-      </w:r>
-      <w:proofErr w:type="spellEnd"/>
-      <w:r>
-        <w:t xml:space="preserve"> null</w:t>
+        <w:t>, kiểu dữ liệu VARCHAR, độ dài tối đa 255 ký tự, không cho phép null</w:t>
       </w:r>
     </w:p>
     <w:p>
@@ -2499,13 +600,8 @@
         </w:numPr>
         <w:spacing w:line="360" w:lineRule="auto"/>
       </w:pPr>
-      <w:proofErr w:type="spellStart"/>
-      <w:r>
-        <w:t>Trường</w:t>
-      </w:r>
-      <w:proofErr w:type="spellEnd"/>
-      <w:r>
-        <w:t xml:space="preserve"> </w:t>
+      <w:r>
+        <w:t xml:space="preserve">Trường </w:t>
       </w:r>
       <w:r>
         <w:rPr>
@@ -2514,107 +610,7 @@
         <w:t>gender</w:t>
       </w:r>
       <w:r>
-        <w:t xml:space="preserve">, </w:t>
-      </w:r>
-      <w:proofErr w:type="spellStart"/>
-      <w:r>
-        <w:t>kiểu</w:t>
-      </w:r>
-      <w:proofErr w:type="spellEnd"/>
-      <w:r>
-        <w:t xml:space="preserve"> </w:t>
-      </w:r>
-      <w:proofErr w:type="spellStart"/>
-      <w:r>
-        <w:t>dữ</w:t>
-      </w:r>
-      <w:proofErr w:type="spellEnd"/>
-      <w:r>
-        <w:t xml:space="preserve"> </w:t>
-      </w:r>
-      <w:proofErr w:type="spellStart"/>
-      <w:r>
-        <w:t>liệu</w:t>
-      </w:r>
-      <w:proofErr w:type="spellEnd"/>
-      <w:r>
-        <w:t xml:space="preserve"> </w:t>
-      </w:r>
-      <w:r>
-        <w:t>TINYINT</w:t>
-      </w:r>
-      <w:r>
-        <w:t xml:space="preserve">, </w:t>
-      </w:r>
-      <w:proofErr w:type="spellStart"/>
-      <w:r>
-        <w:t>độ</w:t>
-      </w:r>
-      <w:proofErr w:type="spellEnd"/>
-      <w:r>
-        <w:t xml:space="preserve"> </w:t>
-      </w:r>
-      <w:proofErr w:type="spellStart"/>
-      <w:r>
-        <w:t>dài</w:t>
-      </w:r>
-      <w:proofErr w:type="spellEnd"/>
-      <w:r>
-        <w:t xml:space="preserve"> </w:t>
-      </w:r>
-      <w:proofErr w:type="spellStart"/>
-      <w:r>
-        <w:t>tối</w:t>
-      </w:r>
-      <w:proofErr w:type="spellEnd"/>
-      <w:r>
-        <w:t xml:space="preserve"> </w:t>
-      </w:r>
-      <w:proofErr w:type="spellStart"/>
-      <w:r>
-        <w:t>đa</w:t>
-      </w:r>
-      <w:proofErr w:type="spellEnd"/>
-      <w:r>
-        <w:t xml:space="preserve"> </w:t>
-      </w:r>
-      <w:r>
-        <w:t>3</w:t>
-      </w:r>
-      <w:r>
-        <w:t xml:space="preserve"> </w:t>
-      </w:r>
-      <w:proofErr w:type="spellStart"/>
-      <w:r>
-        <w:t>ký</w:t>
-      </w:r>
-      <w:proofErr w:type="spellEnd"/>
-      <w:r>
-        <w:t xml:space="preserve"> </w:t>
-      </w:r>
-      <w:proofErr w:type="spellStart"/>
-      <w:r>
-        <w:t>tự</w:t>
-      </w:r>
-      <w:proofErr w:type="spellEnd"/>
-      <w:r>
-        <w:t xml:space="preserve">, </w:t>
-      </w:r>
-      <w:proofErr w:type="spellStart"/>
-      <w:r>
-        <w:t>cho</w:t>
-      </w:r>
-      <w:proofErr w:type="spellEnd"/>
-      <w:r>
-        <w:t xml:space="preserve"> </w:t>
-      </w:r>
-      <w:proofErr w:type="spellStart"/>
-      <w:r>
-        <w:t>phép</w:t>
-      </w:r>
-      <w:proofErr w:type="spellEnd"/>
-      <w:r>
-        <w:t xml:space="preserve"> null</w:t>
+        <w:t>, kiểu dữ liệu TINYINT, độ dài tối đa 3 ký tự, cho phép null</w:t>
       </w:r>
     </w:p>
     <w:p>
@@ -2626,13 +622,8 @@
         </w:numPr>
         <w:spacing w:line="360" w:lineRule="auto"/>
       </w:pPr>
-      <w:proofErr w:type="spellStart"/>
-      <w:r>
-        <w:t>Trường</w:t>
-      </w:r>
-      <w:proofErr w:type="spellEnd"/>
-      <w:r>
-        <w:t xml:space="preserve"> </w:t>
+      <w:r>
+        <w:t xml:space="preserve">Trường </w:t>
       </w:r>
       <w:r>
         <w:rPr>
@@ -2641,109 +632,7 @@
         <w:t>description</w:t>
       </w:r>
       <w:r>
-        <w:t xml:space="preserve">, </w:t>
-      </w:r>
-      <w:proofErr w:type="spellStart"/>
-      <w:r>
-        <w:t>kiểu</w:t>
-      </w:r>
-      <w:proofErr w:type="spellEnd"/>
-      <w:r>
-        <w:t xml:space="preserve"> </w:t>
-      </w:r>
-      <w:proofErr w:type="spellStart"/>
-      <w:r>
-        <w:t>dữ</w:t>
-      </w:r>
-      <w:proofErr w:type="spellEnd"/>
-      <w:r>
-        <w:t xml:space="preserve"> </w:t>
-      </w:r>
-      <w:proofErr w:type="spellStart"/>
-      <w:r>
-        <w:t>liệu</w:t>
-      </w:r>
-      <w:proofErr w:type="spellEnd"/>
-      <w:r>
-        <w:t xml:space="preserve"> </w:t>
-      </w:r>
-      <w:r>
-        <w:t>TEXT</w:t>
-      </w:r>
-      <w:r>
-        <w:t xml:space="preserve">, </w:t>
-      </w:r>
-      <w:proofErr w:type="spellStart"/>
-      <w:r>
-        <w:t>không</w:t>
-      </w:r>
-      <w:proofErr w:type="spellEnd"/>
-      <w:r>
-        <w:t xml:space="preserve"> </w:t>
-      </w:r>
-      <w:proofErr w:type="spellStart"/>
-      <w:r>
-        <w:t>giới</w:t>
-      </w:r>
-      <w:proofErr w:type="spellEnd"/>
-      <w:r>
-        <w:t xml:space="preserve"> </w:t>
-      </w:r>
-      <w:proofErr w:type="spellStart"/>
-      <w:r>
-        <w:t>hạn</w:t>
-      </w:r>
-      <w:proofErr w:type="spellEnd"/>
-      <w:r>
-        <w:t xml:space="preserve"> </w:t>
-      </w:r>
-      <w:proofErr w:type="spellStart"/>
-      <w:r>
-        <w:t>độ</w:t>
-      </w:r>
-      <w:proofErr w:type="spellEnd"/>
-      <w:r>
-        <w:t xml:space="preserve"> </w:t>
-      </w:r>
-      <w:proofErr w:type="spellStart"/>
-      <w:r>
-        <w:t>dài</w:t>
-      </w:r>
-      <w:proofErr w:type="spellEnd"/>
-      <w:r>
-        <w:t xml:space="preserve"> </w:t>
-      </w:r>
-      <w:proofErr w:type="spellStart"/>
-      <w:r>
-        <w:t>tối</w:t>
-      </w:r>
-      <w:proofErr w:type="spellEnd"/>
-      <w:r>
-        <w:t xml:space="preserve"> </w:t>
-      </w:r>
-      <w:proofErr w:type="spellStart"/>
-      <w:r>
-        <w:t>đa</w:t>
-      </w:r>
-      <w:proofErr w:type="spellEnd"/>
-      <w:r>
-        <w:t xml:space="preserve">, </w:t>
-      </w:r>
-      <w:proofErr w:type="spellStart"/>
-      <w:r>
-        <w:t>cho</w:t>
-      </w:r>
-      <w:proofErr w:type="spellEnd"/>
-      <w:r>
-        <w:t xml:space="preserve"> </w:t>
-      </w:r>
-      <w:proofErr w:type="spellStart"/>
-      <w:r>
-        <w:t>phép</w:t>
-      </w:r>
-      <w:proofErr w:type="spellEnd"/>
-      <w:r>
-        <w:t xml:space="preserve"> null</w:t>
+        <w:t>, kiểu dữ liệu TEXT, không giới hạn độ dài tối đa, cho phép null</w:t>
       </w:r>
     </w:p>
     <w:p>
@@ -2755,16 +644,8 @@
         </w:numPr>
         <w:spacing w:line="360" w:lineRule="auto"/>
       </w:pPr>
-      <w:proofErr w:type="spellStart"/>
-      <w:r>
-        <w:t>Trườ</w:t>
-      </w:r>
-      <w:r>
-        <w:t>ng</w:t>
-      </w:r>
-      <w:proofErr w:type="spellEnd"/>
-      <w:r>
-        <w:t xml:space="preserve"> </w:t>
+      <w:r>
+        <w:t xml:space="preserve">Trường </w:t>
       </w:r>
       <w:r>
         <w:rPr>
@@ -2773,47 +654,7 @@
         <w:t>birthday</w:t>
       </w:r>
       <w:r>
-        <w:t xml:space="preserve">, </w:t>
-      </w:r>
-      <w:proofErr w:type="spellStart"/>
-      <w:r>
-        <w:t>kiểu</w:t>
-      </w:r>
-      <w:proofErr w:type="spellEnd"/>
-      <w:r>
-        <w:t xml:space="preserve"> </w:t>
-      </w:r>
-      <w:proofErr w:type="spellStart"/>
-      <w:r>
-        <w:t>dữ</w:t>
-      </w:r>
-      <w:proofErr w:type="spellEnd"/>
-      <w:r>
-        <w:t xml:space="preserve"> </w:t>
-      </w:r>
-      <w:proofErr w:type="spellStart"/>
-      <w:r>
-        <w:t>liệu</w:t>
-      </w:r>
-      <w:proofErr w:type="spellEnd"/>
-      <w:r>
-        <w:t xml:space="preserve"> DATETIME, </w:t>
-      </w:r>
-      <w:proofErr w:type="spellStart"/>
-      <w:r>
-        <w:t>cho</w:t>
-      </w:r>
-      <w:proofErr w:type="spellEnd"/>
-      <w:r>
-        <w:t xml:space="preserve"> </w:t>
-      </w:r>
-      <w:proofErr w:type="spellStart"/>
-      <w:r>
-        <w:t>phép</w:t>
-      </w:r>
-      <w:proofErr w:type="spellEnd"/>
-      <w:r>
-        <w:t xml:space="preserve"> null</w:t>
+        <w:t>, kiểu dữ liệu DATETIME, cho phép null</w:t>
       </w:r>
     </w:p>
     <w:p>
@@ -2825,70 +666,17 @@
         </w:numPr>
         <w:spacing w:line="360" w:lineRule="auto"/>
       </w:pPr>
-      <w:proofErr w:type="spellStart"/>
-      <w:r>
-        <w:t>Trường</w:t>
-      </w:r>
-      <w:proofErr w:type="spellEnd"/>
-      <w:r>
-        <w:t xml:space="preserve"> </w:t>
-      </w:r>
-      <w:proofErr w:type="spellStart"/>
+      <w:r>
+        <w:t xml:space="preserve">Trường </w:t>
+      </w:r>
       <w:r>
         <w:rPr>
           <w:b/>
         </w:rPr>
         <w:t>date_created</w:t>
       </w:r>
-      <w:proofErr w:type="spellEnd"/>
-      <w:r>
-        <w:t xml:space="preserve">, </w:t>
-      </w:r>
-      <w:proofErr w:type="spellStart"/>
-      <w:r>
-        <w:t>kiểu</w:t>
-      </w:r>
-      <w:proofErr w:type="spellEnd"/>
-      <w:r>
-        <w:t xml:space="preserve"> </w:t>
-      </w:r>
-      <w:proofErr w:type="spellStart"/>
-      <w:r>
-        <w:t>dữ</w:t>
-      </w:r>
-      <w:proofErr w:type="spellEnd"/>
-      <w:r>
-        <w:t xml:space="preserve"> </w:t>
-      </w:r>
-      <w:proofErr w:type="spellStart"/>
-      <w:r>
-        <w:t>liệu</w:t>
-      </w:r>
-      <w:proofErr w:type="spellEnd"/>
-      <w:r>
-        <w:t xml:space="preserve"> </w:t>
-      </w:r>
-      <w:r>
-        <w:t>TIMESTAMP</w:t>
-      </w:r>
-      <w:r>
-        <w:t xml:space="preserve">, </w:t>
-      </w:r>
-      <w:proofErr w:type="spellStart"/>
-      <w:r>
-        <w:t>cho</w:t>
-      </w:r>
-      <w:proofErr w:type="spellEnd"/>
-      <w:r>
-        <w:t xml:space="preserve"> </w:t>
-      </w:r>
-      <w:proofErr w:type="spellStart"/>
-      <w:r>
-        <w:t>phép</w:t>
-      </w:r>
-      <w:proofErr w:type="spellEnd"/>
-      <w:r>
-        <w:t xml:space="preserve"> null</w:t>
+      <w:r>
+        <w:t>, kiểu dữ liệu TIMESTAMP, cho phép null</w:t>
       </w:r>
     </w:p>
     <w:p>
@@ -2900,85 +688,8 @@
         </w:numPr>
         <w:spacing w:line="360" w:lineRule="auto"/>
       </w:pPr>
-      <w:proofErr w:type="spellStart"/>
-      <w:r>
-        <w:t>Thực</w:t>
-      </w:r>
-      <w:proofErr w:type="spellEnd"/>
-      <w:r>
-        <w:t xml:space="preserve"> </w:t>
-      </w:r>
-      <w:proofErr w:type="spellStart"/>
-      <w:r>
-        <w:t>hiện</w:t>
-      </w:r>
-      <w:proofErr w:type="spellEnd"/>
-      <w:r>
-        <w:t xml:space="preserve"> </w:t>
-      </w:r>
-      <w:proofErr w:type="spellStart"/>
-      <w:r>
-        <w:t>thêm</w:t>
-      </w:r>
-      <w:proofErr w:type="spellEnd"/>
-      <w:r>
-        <w:t xml:space="preserve"> </w:t>
-      </w:r>
-      <w:proofErr w:type="spellStart"/>
-      <w:r>
-        <w:t>dữ</w:t>
-      </w:r>
-      <w:proofErr w:type="spellEnd"/>
-      <w:r>
-        <w:t xml:space="preserve"> </w:t>
-      </w:r>
-      <w:proofErr w:type="spellStart"/>
-      <w:r>
-        <w:t>liệu</w:t>
-      </w:r>
-      <w:proofErr w:type="spellEnd"/>
-      <w:r>
-        <w:t xml:space="preserve"> </w:t>
-      </w:r>
-      <w:proofErr w:type="spellStart"/>
-      <w:r>
-        <w:t>mới</w:t>
-      </w:r>
-      <w:proofErr w:type="spellEnd"/>
-      <w:r>
-        <w:t xml:space="preserve"> </w:t>
-      </w:r>
-      <w:proofErr w:type="spellStart"/>
-      <w:r>
-        <w:t>cho</w:t>
-      </w:r>
-      <w:proofErr w:type="spellEnd"/>
-      <w:r>
-        <w:t xml:space="preserve"> </w:t>
-      </w:r>
-      <w:proofErr w:type="spellStart"/>
-      <w:r>
-        <w:t>bảng</w:t>
-      </w:r>
-      <w:proofErr w:type="spellEnd"/>
-      <w:r>
-        <w:t xml:space="preserve"> users </w:t>
-      </w:r>
-      <w:proofErr w:type="spellStart"/>
-      <w:r>
-        <w:t>vừa</w:t>
-      </w:r>
-      <w:proofErr w:type="spellEnd"/>
-      <w:r>
-        <w:t xml:space="preserve"> </w:t>
-      </w:r>
-      <w:proofErr w:type="spellStart"/>
-      <w:r>
-        <w:t>tạo</w:t>
-      </w:r>
-      <w:proofErr w:type="spellEnd"/>
-      <w:r>
-        <w:t xml:space="preserve"> ở ý </w:t>
+      <w:r>
+        <w:t xml:space="preserve">Thực hiện thêm dữ liệu mới cho bảng users vừa tạo ở ý </w:t>
       </w:r>
       <w:r>
         <w:rPr>
@@ -2992,77 +703,8 @@
         </w:rPr>
         <w:t xml:space="preserve">, </w:t>
       </w:r>
-      <w:proofErr w:type="spellStart"/>
-      <w:r>
-        <w:t>các</w:t>
-      </w:r>
-      <w:proofErr w:type="spellEnd"/>
-      <w:r>
-        <w:t xml:space="preserve"> </w:t>
-      </w:r>
-      <w:proofErr w:type="spellStart"/>
-      <w:r>
-        <w:t>dữ</w:t>
-      </w:r>
-      <w:proofErr w:type="spellEnd"/>
-      <w:r>
-        <w:t xml:space="preserve"> </w:t>
-      </w:r>
-      <w:proofErr w:type="spellStart"/>
-      <w:r>
-        <w:t>liệu</w:t>
-      </w:r>
-      <w:proofErr w:type="spellEnd"/>
-      <w:r>
-        <w:t xml:space="preserve"> </w:t>
-      </w:r>
-      <w:proofErr w:type="spellStart"/>
-      <w:r>
-        <w:t>mới</w:t>
-      </w:r>
-      <w:proofErr w:type="spellEnd"/>
-      <w:r>
-        <w:t xml:space="preserve"> </w:t>
-      </w:r>
-      <w:proofErr w:type="spellStart"/>
-      <w:r>
-        <w:t>đc</w:t>
-      </w:r>
-      <w:proofErr w:type="spellEnd"/>
-      <w:r>
-        <w:t xml:space="preserve"> </w:t>
-      </w:r>
-      <w:proofErr w:type="spellStart"/>
-      <w:r>
-        <w:t>mô</w:t>
-      </w:r>
-      <w:proofErr w:type="spellEnd"/>
-      <w:r>
-        <w:t xml:space="preserve"> </w:t>
-      </w:r>
-      <w:proofErr w:type="spellStart"/>
-      <w:r>
-        <w:t>tả</w:t>
-      </w:r>
-      <w:proofErr w:type="spellEnd"/>
-      <w:r>
-        <w:t xml:space="preserve"> </w:t>
-      </w:r>
-      <w:proofErr w:type="spellStart"/>
-      <w:r>
-        <w:t>như</w:t>
-      </w:r>
-      <w:proofErr w:type="spellEnd"/>
-      <w:r>
-        <w:t xml:space="preserve"> </w:t>
-      </w:r>
-      <w:proofErr w:type="spellStart"/>
-      <w:r>
-        <w:t>sau</w:t>
-      </w:r>
-      <w:proofErr w:type="spellEnd"/>
-      <w:r>
-        <w:t>:</w:t>
+      <w:r>
+        <w:t>các dữ liệu mới đc mô tả như sau:</w:t>
       </w:r>
     </w:p>
     <w:p>
@@ -3075,31 +717,8 @@
         <w:spacing w:line="360" w:lineRule="auto"/>
       </w:pPr>
       <w:r>
-        <w:t xml:space="preserve">User 1 </w:t>
-      </w:r>
-      <w:proofErr w:type="spellStart"/>
-      <w:r>
-        <w:t>có</w:t>
-      </w:r>
-      <w:proofErr w:type="spellEnd"/>
-      <w:r>
-        <w:t xml:space="preserve"> username = nvmanh1, password = 123456, gender = 1, description = </w:t>
-      </w:r>
-      <w:proofErr w:type="spellStart"/>
-      <w:r>
-        <w:t>Đây</w:t>
-      </w:r>
-      <w:proofErr w:type="spellEnd"/>
-      <w:r>
-        <w:t xml:space="preserve"> </w:t>
-      </w:r>
-      <w:proofErr w:type="spellStart"/>
-      <w:r>
-        <w:t>là</w:t>
-      </w:r>
-      <w:proofErr w:type="spellEnd"/>
-      <w:r>
-        <w:t xml:space="preserve"> user nvmanh1, birthday = 05/01/1990</w:t>
+        <w:lastRenderedPageBreak/>
+        <w:t>User 1 có username = nvmanh1, password = 123456, gender = 1, description = Đây là user nvmanh1, birthday = 05/01/1990</w:t>
       </w:r>
     </w:p>
     <w:p>
@@ -3112,59 +731,7 @@
         <w:spacing w:line="360" w:lineRule="auto"/>
       </w:pPr>
       <w:r>
-        <w:lastRenderedPageBreak/>
-        <w:t xml:space="preserve">User </w:t>
-      </w:r>
-      <w:r>
-        <w:t>2</w:t>
-      </w:r>
-      <w:r>
-        <w:t xml:space="preserve"> </w:t>
-      </w:r>
-      <w:proofErr w:type="spellStart"/>
-      <w:r>
-        <w:t>có</w:t>
-      </w:r>
-      <w:proofErr w:type="spellEnd"/>
-      <w:r>
-        <w:t xml:space="preserve"> username = nvmanh</w:t>
-      </w:r>
-      <w:r>
-        <w:t>2</w:t>
-      </w:r>
-      <w:r>
-        <w:t xml:space="preserve">, password = </w:t>
-      </w:r>
-      <w:r>
-        <w:t>654321, gender = 0</w:t>
-      </w:r>
-      <w:r>
-        <w:t xml:space="preserve">, description = </w:t>
-      </w:r>
-      <w:proofErr w:type="spellStart"/>
-      <w:r>
-        <w:t>Đây</w:t>
-      </w:r>
-      <w:proofErr w:type="spellEnd"/>
-      <w:r>
-        <w:t xml:space="preserve"> </w:t>
-      </w:r>
-      <w:proofErr w:type="spellStart"/>
-      <w:r>
-        <w:t>là</w:t>
-      </w:r>
-      <w:proofErr w:type="spellEnd"/>
-      <w:r>
-        <w:t xml:space="preserve"> user nvmanh</w:t>
-      </w:r>
-      <w:r>
-        <w:t>2</w:t>
-      </w:r>
-      <w:r>
-        <w:t xml:space="preserve">, birthday = </w:t>
-      </w:r>
-      <w:r>
-        <w:t>23/02/1998</w:t>
+        <w:t>User 2 có username = nvmanh2, password = 654321, gender = 0, description = Đây là user nvmanh2, birthday = 23/02/1998</w:t>
       </w:r>
     </w:p>
     <w:p>
@@ -3177,70 +744,7 @@
         <w:spacing w:line="360" w:lineRule="auto"/>
       </w:pPr>
       <w:r>
-        <w:t xml:space="preserve">User </w:t>
-      </w:r>
-      <w:r>
-        <w:t>3</w:t>
-      </w:r>
-      <w:r>
-        <w:t xml:space="preserve"> </w:t>
-      </w:r>
-      <w:proofErr w:type="spellStart"/>
-      <w:r>
-        <w:t>có</w:t>
-      </w:r>
-      <w:proofErr w:type="spellEnd"/>
-      <w:r>
-        <w:t xml:space="preserve"> username = nvmanh</w:t>
-      </w:r>
-      <w:r>
-        <w:t>3</w:t>
-      </w:r>
-      <w:r>
-        <w:t>, password = 123456</w:t>
-      </w:r>
-      <w:r>
-        <w:t>7890</w:t>
-      </w:r>
-      <w:r>
-        <w:t xml:space="preserve">, gender = </w:t>
-      </w:r>
-      <w:r>
-        <w:t>2</w:t>
-      </w:r>
-      <w:r>
-        <w:t xml:space="preserve">, description = </w:t>
-      </w:r>
-      <w:proofErr w:type="spellStart"/>
-      <w:r>
-        <w:t>Đây</w:t>
-      </w:r>
-      <w:proofErr w:type="spellEnd"/>
-      <w:r>
-        <w:t xml:space="preserve"> </w:t>
-      </w:r>
-      <w:proofErr w:type="spellStart"/>
-      <w:r>
-        <w:t>là</w:t>
-      </w:r>
-      <w:proofErr w:type="spellEnd"/>
-      <w:r>
-        <w:t xml:space="preserve"> user nvmanh</w:t>
-      </w:r>
-      <w:r>
-        <w:t>3</w:t>
-      </w:r>
-      <w:r>
-        <w:t>, birthday = 05/0</w:t>
-      </w:r>
-      <w:r>
-        <w:t>6</w:t>
-      </w:r>
-      <w:r>
-        <w:t>/199</w:t>
-      </w:r>
-      <w:r>
-        <w:t>4</w:t>
+        <w:t>User 3 có username = nvmanh3, password = 1234567890, gender = 2, description = Đây là user nvmanh3, birthday = 05/06/1994</w:t>
       </w:r>
     </w:p>
     <w:p>
@@ -3253,61 +757,7 @@
         <w:spacing w:line="360" w:lineRule="auto"/>
       </w:pPr>
       <w:r>
-        <w:t xml:space="preserve">User </w:t>
-      </w:r>
-      <w:r>
-        <w:t>4</w:t>
-      </w:r>
-      <w:r>
-        <w:t xml:space="preserve"> </w:t>
-      </w:r>
-      <w:proofErr w:type="spellStart"/>
-      <w:r>
-        <w:t>có</w:t>
-      </w:r>
-      <w:proofErr w:type="spellEnd"/>
-      <w:r>
-        <w:t xml:space="preserve"> username = nvmanh</w:t>
-      </w:r>
-      <w:r>
-        <w:t>4</w:t>
-      </w:r>
-      <w:r>
-        <w:t xml:space="preserve">, password = </w:t>
-      </w:r>
-      <w:r>
-        <w:t>111111</w:t>
-      </w:r>
-      <w:r>
-        <w:t xml:space="preserve">, gender = </w:t>
-      </w:r>
-      <w:r>
-        <w:t>2</w:t>
-      </w:r>
-      <w:r>
-        <w:t xml:space="preserve">, description = </w:t>
-      </w:r>
-      <w:proofErr w:type="spellStart"/>
-      <w:r>
-        <w:t>Đây</w:t>
-      </w:r>
-      <w:proofErr w:type="spellEnd"/>
-      <w:r>
-        <w:t xml:space="preserve"> </w:t>
-      </w:r>
-      <w:proofErr w:type="spellStart"/>
-      <w:r>
-        <w:t>là</w:t>
-      </w:r>
-      <w:proofErr w:type="spellEnd"/>
-      <w:r>
-        <w:t xml:space="preserve"> user nvmanh</w:t>
-      </w:r>
-      <w:r>
-        <w:t>4</w:t>
-      </w:r>
-      <w:r>
-        <w:t xml:space="preserve">, birthday = </w:t>
+        <w:t xml:space="preserve">User 4 có username = nvmanh4, password = 111111, gender = 2, description = Đây là user nvmanh4, birthday = </w:t>
       </w:r>
       <w:r>
         <w:t>22/02/2022</w:t>
@@ -3329,145 +779,18 @@
         </w:numPr>
         <w:spacing w:line="360" w:lineRule="auto"/>
       </w:pPr>
-      <w:proofErr w:type="spellStart"/>
-      <w:r>
-        <w:t>Từ</w:t>
-      </w:r>
-      <w:proofErr w:type="spellEnd"/>
-      <w:r>
-        <w:t xml:space="preserve"> </w:t>
-      </w:r>
-      <w:proofErr w:type="spellStart"/>
-      <w:r>
-        <w:t>bảng</w:t>
-      </w:r>
-      <w:proofErr w:type="spellEnd"/>
-      <w:r>
-        <w:t xml:space="preserve"> users </w:t>
-      </w:r>
-      <w:proofErr w:type="spellStart"/>
-      <w:r>
-        <w:t>vừa</w:t>
-      </w:r>
-      <w:proofErr w:type="spellEnd"/>
-      <w:r>
-        <w:t xml:space="preserve"> </w:t>
-      </w:r>
-      <w:proofErr w:type="spellStart"/>
-      <w:r>
-        <w:t>tạo</w:t>
-      </w:r>
-      <w:proofErr w:type="spellEnd"/>
-      <w:r>
-        <w:t xml:space="preserve">, </w:t>
-      </w:r>
-      <w:proofErr w:type="spellStart"/>
-      <w:r>
-        <w:t>hãy</w:t>
-      </w:r>
-      <w:proofErr w:type="spellEnd"/>
-      <w:r>
-        <w:t xml:space="preserve"> </w:t>
-      </w:r>
-      <w:proofErr w:type="spellStart"/>
-      <w:r>
-        <w:t>sửa</w:t>
-      </w:r>
-      <w:proofErr w:type="spellEnd"/>
-      <w:r>
-        <w:t xml:space="preserve"> username </w:t>
-      </w:r>
-      <w:proofErr w:type="spellStart"/>
-      <w:r>
-        <w:t>của</w:t>
-      </w:r>
-      <w:proofErr w:type="spellEnd"/>
-      <w:r>
-        <w:t xml:space="preserve"> user </w:t>
-      </w:r>
-      <w:proofErr w:type="spellStart"/>
-      <w:r>
-        <w:t>mà</w:t>
-      </w:r>
-      <w:proofErr w:type="spellEnd"/>
-      <w:r>
-        <w:t xml:space="preserve"> </w:t>
-      </w:r>
-      <w:proofErr w:type="spellStart"/>
-      <w:r>
-        <w:t>có</w:t>
-      </w:r>
-      <w:proofErr w:type="spellEnd"/>
-      <w:r>
-        <w:t xml:space="preserve"> id = 2</w:t>
+      <w:r>
+        <w:t>Từ bảng users vừa tạo, hãy sửa username của user mà có id = 2</w:t>
       </w:r>
       <w:r>
         <w:t>, username</w:t>
       </w:r>
       <w:r>
-        <w:t xml:space="preserve"> </w:t>
-      </w:r>
-      <w:proofErr w:type="spellStart"/>
-      <w:r>
-        <w:t>sau</w:t>
-      </w:r>
-      <w:proofErr w:type="spellEnd"/>
-      <w:r>
-        <w:t xml:space="preserve"> </w:t>
-      </w:r>
-      <w:proofErr w:type="spellStart"/>
-      <w:r>
-        <w:t>khi</w:t>
-      </w:r>
-      <w:proofErr w:type="spellEnd"/>
-      <w:r>
-        <w:t xml:space="preserve"> </w:t>
-      </w:r>
-      <w:proofErr w:type="spellStart"/>
-      <w:r>
-        <w:t>sửa</w:t>
-      </w:r>
-      <w:proofErr w:type="spellEnd"/>
-      <w:r>
-        <w:t xml:space="preserve"> </w:t>
-      </w:r>
-      <w:proofErr w:type="spellStart"/>
-      <w:r>
-        <w:t>có</w:t>
-      </w:r>
-      <w:proofErr w:type="spellEnd"/>
-      <w:r>
-        <w:t xml:space="preserve"> </w:t>
-      </w:r>
-      <w:proofErr w:type="spellStart"/>
-      <w:r>
-        <w:t>giá</w:t>
-      </w:r>
-      <w:proofErr w:type="spellEnd"/>
-      <w:r>
-        <w:t xml:space="preserve"> </w:t>
-      </w:r>
-      <w:proofErr w:type="spellStart"/>
-      <w:r>
-        <w:t>trị</w:t>
-      </w:r>
-      <w:proofErr w:type="spellEnd"/>
-      <w:r>
-        <w:t xml:space="preserve"> </w:t>
-      </w:r>
-      <w:proofErr w:type="spellStart"/>
-      <w:r>
-        <w:t>mới</w:t>
-      </w:r>
-      <w:proofErr w:type="spellEnd"/>
-      <w:r>
-        <w:t xml:space="preserve"> = </w:t>
-      </w:r>
-      <w:proofErr w:type="spellStart"/>
-      <w:r>
-        <w:t>user_edited</w:t>
-      </w:r>
-      <w:proofErr w:type="spellEnd"/>
+        <w:t xml:space="preserve"> sau khi sửa</w:t>
+      </w:r>
+      <w:r>
+        <w:t xml:space="preserve"> có giá trị mới = user_edited</w:t>
+      </w:r>
     </w:p>
     <w:p>
       <w:pPr>
@@ -3478,69 +801,8 @@
         </w:numPr>
         <w:spacing w:line="360" w:lineRule="auto"/>
       </w:pPr>
-      <w:proofErr w:type="spellStart"/>
-      <w:r>
-        <w:t>Từ</w:t>
-      </w:r>
-      <w:proofErr w:type="spellEnd"/>
-      <w:r>
-        <w:t xml:space="preserve"> </w:t>
-      </w:r>
-      <w:proofErr w:type="spellStart"/>
-      <w:r>
-        <w:t>bảng</w:t>
-      </w:r>
-      <w:proofErr w:type="spellEnd"/>
-      <w:r>
-        <w:t xml:space="preserve"> users </w:t>
-      </w:r>
-      <w:proofErr w:type="spellStart"/>
-      <w:r>
-        <w:t>vừa</w:t>
-      </w:r>
-      <w:proofErr w:type="spellEnd"/>
-      <w:r>
-        <w:t xml:space="preserve"> </w:t>
-      </w:r>
-      <w:proofErr w:type="spellStart"/>
-      <w:r>
-        <w:t>tạo</w:t>
-      </w:r>
-      <w:proofErr w:type="spellEnd"/>
-      <w:r>
-        <w:t xml:space="preserve">, </w:t>
-      </w:r>
-      <w:proofErr w:type="spellStart"/>
-      <w:r>
-        <w:t>hãy</w:t>
-      </w:r>
-      <w:proofErr w:type="spellEnd"/>
-      <w:r>
-        <w:t xml:space="preserve"> </w:t>
-      </w:r>
-      <w:proofErr w:type="spellStart"/>
-      <w:r>
-        <w:t>xóa</w:t>
-      </w:r>
-      <w:proofErr w:type="spellEnd"/>
-      <w:r>
-        <w:t xml:space="preserve"> user </w:t>
-      </w:r>
-      <w:proofErr w:type="spellStart"/>
-      <w:r>
-        <w:t>có</w:t>
-      </w:r>
-      <w:proofErr w:type="spellEnd"/>
-      <w:r>
-        <w:t xml:space="preserve"> username </w:t>
-      </w:r>
-      <w:proofErr w:type="spellStart"/>
-      <w:r>
-        <w:t>là</w:t>
-      </w:r>
-      <w:proofErr w:type="spellEnd"/>
-      <w:r>
-        <w:t xml:space="preserve"> nvmanh4</w:t>
+      <w:r>
+        <w:t>Từ bảng users vừa tạo, hãy xóa user có username là nvmanh4</w:t>
       </w:r>
     </w:p>
     <w:p>

</xml_diff>